<commit_message>
modify doc api params
</commit_message>
<xml_diff>
--- a/Tair用户使用手册.docx
+++ b/Tair用户使用手册.docx
@@ -6,12 +6,14 @@
       <w:pPr>
         <w:pStyle w:val="a6"/>
       </w:pPr>
+      <w:proofErr w:type="spellStart"/>
       <w:r>
         <w:rPr>
           <w:rFonts w:hint="eastAsia"/>
         </w:rPr>
         <w:t>Tair</w:t>
       </w:r>
+      <w:proofErr w:type="spellEnd"/>
       <w:r>
         <w:rPr>
           <w:rFonts w:hint="eastAsia"/>
@@ -31,12 +33,14 @@
       </w:r>
     </w:p>
     <w:p>
+      <w:proofErr w:type="spellStart"/>
       <w:r>
         <w:rPr>
           <w:rFonts w:hint="eastAsia"/>
         </w:rPr>
         <w:t>Tair</w:t>
       </w:r>
+      <w:proofErr w:type="spellEnd"/>
       <w:r>
         <w:rPr>
           <w:rFonts w:hint="eastAsia"/>
@@ -71,9 +75,6 @@
     <w:p>
       <w:pPr>
         <w:pStyle w:val="2"/>
-        <w:rPr>
-          <w:rFonts w:hint="eastAsia"/>
-        </w:rPr>
       </w:pPr>
       <w:r>
         <w:rPr>
@@ -83,34 +84,39 @@
       </w:r>
     </w:p>
     <w:p>
-      <w:pPr>
+      <w:r>
         <w:rPr>
           <w:rFonts w:hint="eastAsia"/>
         </w:rPr>
-      </w:pPr>
+        <w:t>假设</w:t>
+      </w:r>
+      <w:proofErr w:type="spellStart"/>
       <w:r>
         <w:rPr>
           <w:rFonts w:hint="eastAsia"/>
         </w:rPr>
-        <w:t>假设</w:t>
-      </w:r>
+        <w:t>tair</w:t>
+      </w:r>
+      <w:proofErr w:type="spellEnd"/>
       <w:r>
         <w:rPr>
           <w:rFonts w:hint="eastAsia"/>
         </w:rPr>
-        <w:t>tair</w:t>
-      </w:r>
+        <w:t>集群</w:t>
+      </w:r>
+      <w:proofErr w:type="spellStart"/>
       <w:r>
         <w:rPr>
           <w:rFonts w:hint="eastAsia"/>
         </w:rPr>
-        <w:t>集群</w:t>
-      </w:r>
+        <w:t>configserver</w:t>
+      </w:r>
+      <w:proofErr w:type="spellEnd"/>
       <w:r>
         <w:rPr>
           <w:rFonts w:hint="eastAsia"/>
         </w:rPr>
-        <w:t xml:space="preserve">configserver </w:t>
+        <w:t xml:space="preserve"> </w:t>
       </w:r>
       <w:r>
         <w:rPr>
@@ -136,8 +142,6 @@
         </w:rPr>
         <w:t>group_1</w:t>
       </w:r>
-      <w:bookmarkStart w:id="0" w:name="_GoBack"/>
-      <w:bookmarkEnd w:id="0"/>
     </w:p>
     <w:p>
       <w:r>
@@ -178,6 +182,7 @@
           <w:szCs w:val="19"/>
         </w:rPr>
       </w:pPr>
+      <w:proofErr w:type="spellStart"/>
       <w:r>
         <w:rPr>
           <w:rFonts w:ascii="宋体" w:eastAsia="宋体" w:hAnsi="宋体" w:cs="宋体" w:hint="eastAsia"/>
@@ -188,6 +193,7 @@
         </w:rPr>
         <w:t>DefaultTairManager</w:t>
       </w:r>
+      <w:proofErr w:type="spellEnd"/>
       <w:r>
         <w:rPr>
           <w:rFonts w:ascii="宋体" w:eastAsia="宋体" w:hAnsi="宋体" w:cs="宋体" w:hint="eastAsia"/>
@@ -208,6 +214,7 @@
         </w:rPr>
         <w:t xml:space="preserve"> </w:t>
       </w:r>
+      <w:proofErr w:type="spellStart"/>
       <w:r>
         <w:rPr>
           <w:rFonts w:ascii="宋体" w:eastAsia="宋体" w:hAnsi="宋体" w:cs="宋体" w:hint="eastAsia"/>
@@ -216,7 +223,18 @@
           <w:sz w:val="19"/>
           <w:szCs w:val="19"/>
         </w:rPr>
-        <w:t xml:space="preserve">defaultTairManager </w:t>
+        <w:t>defaultTairManager</w:t>
+      </w:r>
+      <w:proofErr w:type="spellEnd"/>
+      <w:r>
+        <w:rPr>
+          <w:rFonts w:ascii="宋体" w:eastAsia="宋体" w:hAnsi="宋体" w:cs="宋体" w:hint="eastAsia"/>
+          <w:color w:val="9876AA"/>
+          <w:kern w:val="0"/>
+          <w:sz w:val="19"/>
+          <w:szCs w:val="19"/>
+        </w:rPr>
+        <w:t xml:space="preserve"> </w:t>
       </w:r>
       <w:r>
         <w:rPr>
@@ -238,6 +256,7 @@
         </w:rPr>
         <w:t xml:space="preserve">new </w:t>
       </w:r>
+      <w:proofErr w:type="spellStart"/>
       <w:r>
         <w:rPr>
           <w:rFonts w:ascii="宋体" w:eastAsia="宋体" w:hAnsi="宋体" w:cs="宋体" w:hint="eastAsia"/>
@@ -246,7 +265,18 @@
           <w:sz w:val="19"/>
           <w:szCs w:val="19"/>
         </w:rPr>
-        <w:t>DefaultTairManager()</w:t>
+        <w:t>DefaultTairManager</w:t>
+      </w:r>
+      <w:proofErr w:type="spellEnd"/>
+      <w:r>
+        <w:rPr>
+          <w:rFonts w:ascii="宋体" w:eastAsia="宋体" w:hAnsi="宋体" w:cs="宋体" w:hint="eastAsia"/>
+          <w:color w:val="A9B7C6"/>
+          <w:kern w:val="0"/>
+          <w:sz w:val="19"/>
+          <w:szCs w:val="19"/>
+        </w:rPr>
+        <w:t>()</w:t>
       </w:r>
       <w:r>
         <w:rPr>
@@ -276,7 +306,29 @@
           <w:sz w:val="19"/>
           <w:szCs w:val="19"/>
         </w:rPr>
-        <w:t xml:space="preserve">List&lt;String&gt; cs = </w:t>
+        <w:t xml:space="preserve">List&lt;String&gt; </w:t>
+      </w:r>
+      <w:proofErr w:type="spellStart"/>
+      <w:r>
+        <w:rPr>
+          <w:rFonts w:ascii="宋体" w:eastAsia="宋体" w:hAnsi="宋体" w:cs="宋体" w:hint="eastAsia"/>
+          <w:color w:val="A9B7C6"/>
+          <w:kern w:val="0"/>
+          <w:sz w:val="19"/>
+          <w:szCs w:val="19"/>
+        </w:rPr>
+        <w:t>cs</w:t>
+      </w:r>
+      <w:proofErr w:type="spellEnd"/>
+      <w:r>
+        <w:rPr>
+          <w:rFonts w:ascii="宋体" w:eastAsia="宋体" w:hAnsi="宋体" w:cs="宋体" w:hint="eastAsia"/>
+          <w:color w:val="A9B7C6"/>
+          <w:kern w:val="0"/>
+          <w:sz w:val="19"/>
+          <w:szCs w:val="19"/>
+        </w:rPr>
+        <w:t xml:space="preserve"> = </w:t>
       </w:r>
       <w:r>
         <w:rPr>
@@ -288,6 +340,7 @@
         </w:rPr>
         <w:t xml:space="preserve">new </w:t>
       </w:r>
+      <w:proofErr w:type="spellStart"/>
       <w:r>
         <w:rPr>
           <w:rFonts w:ascii="宋体" w:eastAsia="宋体" w:hAnsi="宋体" w:cs="宋体" w:hint="eastAsia"/>
@@ -296,7 +349,18 @@
           <w:sz w:val="19"/>
           <w:szCs w:val="19"/>
         </w:rPr>
-        <w:t>ArrayList&lt;String&gt;()</w:t>
+        <w:t>ArrayList</w:t>
+      </w:r>
+      <w:proofErr w:type="spellEnd"/>
+      <w:r>
+        <w:rPr>
+          <w:rFonts w:ascii="宋体" w:eastAsia="宋体" w:hAnsi="宋体" w:cs="宋体" w:hint="eastAsia"/>
+          <w:color w:val="A9B7C6"/>
+          <w:kern w:val="0"/>
+          <w:sz w:val="19"/>
+          <w:szCs w:val="19"/>
+        </w:rPr>
+        <w:t>&lt;String&gt;()</w:t>
       </w:r>
       <w:r>
         <w:rPr>
@@ -318,6 +382,7 @@
         </w:rPr>
         <w:br/>
       </w:r>
+      <w:proofErr w:type="spellStart"/>
       <w:r>
         <w:rPr>
           <w:rFonts w:ascii="宋体" w:eastAsia="宋体" w:hAnsi="宋体" w:cs="宋体" w:hint="eastAsia"/>
@@ -326,7 +391,18 @@
           <w:sz w:val="19"/>
           <w:szCs w:val="19"/>
         </w:rPr>
-        <w:t>cs.add(</w:t>
+        <w:t>cs.add</w:t>
+      </w:r>
+      <w:proofErr w:type="spellEnd"/>
+      <w:r>
+        <w:rPr>
+          <w:rFonts w:ascii="宋体" w:eastAsia="宋体" w:hAnsi="宋体" w:cs="宋体" w:hint="eastAsia"/>
+          <w:color w:val="A9B7C6"/>
+          <w:kern w:val="0"/>
+          <w:sz w:val="19"/>
+          <w:szCs w:val="19"/>
+        </w:rPr>
+        <w:t>(</w:t>
       </w:r>
       <w:r>
         <w:rPr>
@@ -388,6 +464,7 @@
         </w:rPr>
         <w:br/>
       </w:r>
+      <w:proofErr w:type="spellStart"/>
       <w:r>
         <w:rPr>
           <w:rFonts w:ascii="宋体" w:eastAsia="宋体" w:hAnsi="宋体" w:cs="宋体" w:hint="eastAsia"/>
@@ -406,7 +483,40 @@
           <w:sz w:val="19"/>
           <w:szCs w:val="19"/>
         </w:rPr>
-        <w:t>.setConfigServerList(cs)</w:t>
+        <w:t>.setConfigServerList</w:t>
+      </w:r>
+      <w:proofErr w:type="spellEnd"/>
+      <w:r>
+        <w:rPr>
+          <w:rFonts w:ascii="宋体" w:eastAsia="宋体" w:hAnsi="宋体" w:cs="宋体" w:hint="eastAsia"/>
+          <w:color w:val="A9B7C6"/>
+          <w:kern w:val="0"/>
+          <w:sz w:val="19"/>
+          <w:szCs w:val="19"/>
+        </w:rPr>
+        <w:t>(</w:t>
+      </w:r>
+      <w:proofErr w:type="spellStart"/>
+      <w:r>
+        <w:rPr>
+          <w:rFonts w:ascii="宋体" w:eastAsia="宋体" w:hAnsi="宋体" w:cs="宋体" w:hint="eastAsia"/>
+          <w:color w:val="A9B7C6"/>
+          <w:kern w:val="0"/>
+          <w:sz w:val="19"/>
+          <w:szCs w:val="19"/>
+        </w:rPr>
+        <w:t>cs</w:t>
+      </w:r>
+      <w:proofErr w:type="spellEnd"/>
+      <w:r>
+        <w:rPr>
+          <w:rFonts w:ascii="宋体" w:eastAsia="宋体" w:hAnsi="宋体" w:cs="宋体" w:hint="eastAsia"/>
+          <w:color w:val="A9B7C6"/>
+          <w:kern w:val="0"/>
+          <w:sz w:val="19"/>
+          <w:szCs w:val="19"/>
+        </w:rPr>
+        <w:t>)</w:t>
       </w:r>
       <w:r>
         <w:rPr>
@@ -428,6 +538,7 @@
         </w:rPr>
         <w:br/>
       </w:r>
+      <w:proofErr w:type="spellStart"/>
       <w:r>
         <w:rPr>
           <w:rFonts w:ascii="宋体" w:eastAsia="宋体" w:hAnsi="宋体" w:cs="宋体" w:hint="eastAsia"/>
@@ -446,7 +557,18 @@
           <w:sz w:val="19"/>
           <w:szCs w:val="19"/>
         </w:rPr>
-        <w:t>.setGroupName(</w:t>
+        <w:t>.setGroupName</w:t>
+      </w:r>
+      <w:proofErr w:type="spellEnd"/>
+      <w:r>
+        <w:rPr>
+          <w:rFonts w:ascii="宋体" w:eastAsia="宋体" w:hAnsi="宋体" w:cs="宋体" w:hint="eastAsia"/>
+          <w:color w:val="A9B7C6"/>
+          <w:kern w:val="0"/>
+          <w:sz w:val="19"/>
+          <w:szCs w:val="19"/>
+        </w:rPr>
+        <w:t>(</w:t>
       </w:r>
       <w:r>
         <w:rPr>
@@ -508,6 +630,7 @@
         </w:rPr>
         <w:br/>
       </w:r>
+      <w:proofErr w:type="spellStart"/>
       <w:r>
         <w:rPr>
           <w:rFonts w:ascii="宋体" w:eastAsia="宋体" w:hAnsi="宋体" w:cs="宋体" w:hint="eastAsia"/>
@@ -526,7 +649,18 @@
           <w:sz w:val="19"/>
           <w:szCs w:val="19"/>
         </w:rPr>
-        <w:t>.init()</w:t>
+        <w:t>.init</w:t>
+      </w:r>
+      <w:proofErr w:type="spellEnd"/>
+      <w:r>
+        <w:rPr>
+          <w:rFonts w:ascii="宋体" w:eastAsia="宋体" w:hAnsi="宋体" w:cs="宋体" w:hint="eastAsia"/>
+          <w:color w:val="A9B7C6"/>
+          <w:kern w:val="0"/>
+          <w:sz w:val="19"/>
+          <w:szCs w:val="19"/>
+        </w:rPr>
+        <w:t>()</w:t>
       </w:r>
       <w:r>
         <w:rPr>
@@ -620,14 +754,25 @@
           <w:szCs w:val="21"/>
         </w:rPr>
       </w:pPr>
-      <w:r>
-        <w:rPr>
-          <w:rFonts w:ascii="Verdana" w:eastAsia="宋体" w:hAnsi="Verdana" w:cs="宋体"/>
-          <w:color w:val="000000"/>
-          <w:kern w:val="0"/>
-          <w:szCs w:val="21"/>
-        </w:rPr>
-        <w:t xml:space="preserve">ResultCode </w:t>
+      <w:proofErr w:type="spellStart"/>
+      <w:r>
+        <w:rPr>
+          <w:rFonts w:ascii="Verdana" w:eastAsia="宋体" w:hAnsi="Verdana" w:cs="宋体"/>
+          <w:color w:val="000000"/>
+          <w:kern w:val="0"/>
+          <w:szCs w:val="21"/>
+        </w:rPr>
+        <w:t>ResultCode</w:t>
+      </w:r>
+      <w:proofErr w:type="spellEnd"/>
+      <w:r>
+        <w:rPr>
+          <w:rFonts w:ascii="Verdana" w:eastAsia="宋体" w:hAnsi="Verdana" w:cs="宋体"/>
+          <w:color w:val="000000"/>
+          <w:kern w:val="0"/>
+          <w:szCs w:val="21"/>
+        </w:rPr>
+        <w:t xml:space="preserve"> </w:t>
       </w:r>
       <w:proofErr w:type="gramStart"/>
       <w:r>
@@ -639,6 +784,7 @@
         </w:rPr>
         <w:t>put(</w:t>
       </w:r>
+      <w:proofErr w:type="spellStart"/>
       <w:proofErr w:type="gramEnd"/>
       <w:r>
         <w:rPr>
@@ -647,7 +793,44 @@
           <w:kern w:val="0"/>
           <w:szCs w:val="21"/>
         </w:rPr>
-        <w:t>int namespace, Object key, Serializable value)</w:t>
+        <w:t>int</w:t>
+      </w:r>
+      <w:proofErr w:type="spellEnd"/>
+      <w:r>
+        <w:rPr>
+          <w:rFonts w:ascii="Verdana" w:eastAsia="宋体" w:hAnsi="Verdana" w:cs="宋体"/>
+          <w:color w:val="000000"/>
+          <w:kern w:val="0"/>
+          <w:szCs w:val="21"/>
+        </w:rPr>
+        <w:t xml:space="preserve"> namespace, </w:t>
+      </w:r>
+      <w:r>
+        <w:rPr>
+          <w:rFonts w:ascii="Verdana" w:eastAsia="宋体" w:hAnsi="Verdana" w:cs="宋体" w:hint="eastAsia"/>
+          <w:color w:val="000000"/>
+          <w:kern w:val="0"/>
+          <w:szCs w:val="21"/>
+        </w:rPr>
+        <w:t>Serializable</w:t>
+      </w:r>
+      <w:r>
+        <w:rPr>
+          <w:rFonts w:ascii="Verdana" w:eastAsia="宋体" w:hAnsi="Verdana" w:cs="宋体" w:hint="eastAsia"/>
+          <w:color w:val="000000"/>
+          <w:kern w:val="0"/>
+          <w:szCs w:val="21"/>
+        </w:rPr>
+        <w:t xml:space="preserve"> </w:t>
+      </w:r>
+      <w:r>
+        <w:rPr>
+          <w:rFonts w:ascii="Verdana" w:eastAsia="宋体" w:hAnsi="Verdana" w:cs="宋体"/>
+          <w:color w:val="000000"/>
+          <w:kern w:val="0"/>
+          <w:szCs w:val="21"/>
+        </w:rPr>
+        <w:t>key, Serializable value)</w:t>
       </w:r>
     </w:p>
     <w:p>
@@ -1016,6 +1199,7 @@
           <w:szCs w:val="18"/>
         </w:rPr>
       </w:pPr>
+      <w:proofErr w:type="spellStart"/>
       <w:r>
         <w:rPr>
           <w:rFonts w:ascii="Verdana" w:eastAsia="宋体" w:hAnsi="Verdana" w:cs="宋体"/>
@@ -1026,6 +1210,7 @@
         </w:rPr>
         <w:t>ResultCode</w:t>
       </w:r>
+      <w:proofErr w:type="spellEnd"/>
       <w:r>
         <w:rPr>
           <w:rFonts w:ascii="Verdana" w:eastAsia="宋体" w:hAnsi="Verdana" w:cs="宋体"/>
@@ -1036,6 +1221,7 @@
         </w:rPr>
         <w:t>对象。</w:t>
       </w:r>
+      <w:proofErr w:type="spellStart"/>
       <w:r>
         <w:rPr>
           <w:rFonts w:ascii="Verdana" w:eastAsia="宋体" w:hAnsi="Verdana" w:cs="宋体"/>
@@ -1046,6 +1232,7 @@
         </w:rPr>
         <w:t>ResultCode.SUCCESS</w:t>
       </w:r>
+      <w:proofErr w:type="spellEnd"/>
       <w:r>
         <w:rPr>
           <w:rFonts w:ascii="Verdana" w:eastAsia="宋体" w:hAnsi="Verdana" w:cs="宋体"/>
@@ -1106,6 +1293,8 @@
         </w:rPr>
         <w:t>。</w:t>
       </w:r>
+      <w:bookmarkStart w:id="0" w:name="_GoBack"/>
+      <w:bookmarkEnd w:id="0"/>
     </w:p>
     <w:p>
       <w:pPr>
@@ -1150,6 +1339,7 @@
           <w:szCs w:val="21"/>
         </w:rPr>
       </w:pPr>
+      <w:proofErr w:type="spellStart"/>
       <w:r>
         <w:rPr>
           <w:rFonts w:ascii="Verdana" w:eastAsia="宋体" w:hAnsi="Verdana" w:cs="宋体"/>
@@ -1157,7 +1347,57 @@
           <w:kern w:val="0"/>
           <w:szCs w:val="21"/>
         </w:rPr>
-        <w:t>ResultCode put(int namespace, Object key, Serializable value, int version)</w:t>
+        <w:t>ResultCode</w:t>
+      </w:r>
+      <w:proofErr w:type="spellEnd"/>
+      <w:r>
+        <w:rPr>
+          <w:rFonts w:ascii="Verdana" w:eastAsia="宋体" w:hAnsi="Verdana" w:cs="宋体"/>
+          <w:color w:val="5870A1"/>
+          <w:kern w:val="0"/>
+          <w:szCs w:val="21"/>
+        </w:rPr>
+        <w:t xml:space="preserve"> put(</w:t>
+      </w:r>
+      <w:proofErr w:type="spellStart"/>
+      <w:r>
+        <w:rPr>
+          <w:rFonts w:ascii="Verdana" w:eastAsia="宋体" w:hAnsi="Verdana" w:cs="宋体"/>
+          <w:color w:val="5870A1"/>
+          <w:kern w:val="0"/>
+          <w:szCs w:val="21"/>
+        </w:rPr>
+        <w:t>int</w:t>
+      </w:r>
+      <w:proofErr w:type="spellEnd"/>
+      <w:r>
+        <w:rPr>
+          <w:rFonts w:ascii="Verdana" w:eastAsia="宋体" w:hAnsi="Verdana" w:cs="宋体"/>
+          <w:color w:val="5870A1"/>
+          <w:kern w:val="0"/>
+          <w:szCs w:val="21"/>
+        </w:rPr>
+        <w:t xml:space="preserve"> namespace, Object key, Serializable value, </w:t>
+      </w:r>
+      <w:proofErr w:type="spellStart"/>
+      <w:r>
+        <w:rPr>
+          <w:rFonts w:ascii="Verdana" w:eastAsia="宋体" w:hAnsi="Verdana" w:cs="宋体"/>
+          <w:color w:val="5870A1"/>
+          <w:kern w:val="0"/>
+          <w:szCs w:val="21"/>
+        </w:rPr>
+        <w:t>int</w:t>
+      </w:r>
+      <w:proofErr w:type="spellEnd"/>
+      <w:r>
+        <w:rPr>
+          <w:rFonts w:ascii="Verdana" w:eastAsia="宋体" w:hAnsi="Verdana" w:cs="宋体"/>
+          <w:color w:val="5870A1"/>
+          <w:kern w:val="0"/>
+          <w:szCs w:val="21"/>
+        </w:rPr>
+        <w:t xml:space="preserve"> version)</w:t>
       </w:r>
       <w:r>
         <w:rPr>
@@ -1168,6 +1408,7 @@
         </w:rPr>
         <w:t>，</w:t>
       </w:r>
+      <w:proofErr w:type="spellStart"/>
       <w:r>
         <w:rPr>
           <w:rFonts w:ascii="Verdana" w:eastAsia="宋体" w:hAnsi="Verdana" w:cs="宋体"/>
@@ -1175,7 +1416,97 @@
           <w:kern w:val="0"/>
           <w:szCs w:val="21"/>
         </w:rPr>
-        <w:t>ResultCode put(int namespace, Object key, Serializable value, int version, int expireTime)</w:t>
+        <w:t>ResultCode</w:t>
+      </w:r>
+      <w:proofErr w:type="spellEnd"/>
+      <w:r>
+        <w:rPr>
+          <w:rFonts w:ascii="Verdana" w:eastAsia="宋体" w:hAnsi="Verdana" w:cs="宋体"/>
+          <w:color w:val="5870A1"/>
+          <w:kern w:val="0"/>
+          <w:szCs w:val="21"/>
+        </w:rPr>
+        <w:t xml:space="preserve"> put(</w:t>
+      </w:r>
+      <w:proofErr w:type="spellStart"/>
+      <w:r>
+        <w:rPr>
+          <w:rFonts w:ascii="Verdana" w:eastAsia="宋体" w:hAnsi="Verdana" w:cs="宋体"/>
+          <w:color w:val="5870A1"/>
+          <w:kern w:val="0"/>
+          <w:szCs w:val="21"/>
+        </w:rPr>
+        <w:t>int</w:t>
+      </w:r>
+      <w:proofErr w:type="spellEnd"/>
+      <w:r>
+        <w:rPr>
+          <w:rFonts w:ascii="Verdana" w:eastAsia="宋体" w:hAnsi="Verdana" w:cs="宋体"/>
+          <w:color w:val="5870A1"/>
+          <w:kern w:val="0"/>
+          <w:szCs w:val="21"/>
+        </w:rPr>
+        <w:t xml:space="preserve"> namespace, Object key, Serializable value, </w:t>
+      </w:r>
+      <w:proofErr w:type="spellStart"/>
+      <w:r>
+        <w:rPr>
+          <w:rFonts w:ascii="Verdana" w:eastAsia="宋体" w:hAnsi="Verdana" w:cs="宋体"/>
+          <w:color w:val="5870A1"/>
+          <w:kern w:val="0"/>
+          <w:szCs w:val="21"/>
+        </w:rPr>
+        <w:t>int</w:t>
+      </w:r>
+      <w:proofErr w:type="spellEnd"/>
+      <w:r>
+        <w:rPr>
+          <w:rFonts w:ascii="Verdana" w:eastAsia="宋体" w:hAnsi="Verdana" w:cs="宋体"/>
+          <w:color w:val="5870A1"/>
+          <w:kern w:val="0"/>
+          <w:szCs w:val="21"/>
+        </w:rPr>
+        <w:t xml:space="preserve"> version, </w:t>
+      </w:r>
+      <w:proofErr w:type="spellStart"/>
+      <w:r>
+        <w:rPr>
+          <w:rFonts w:ascii="Verdana" w:eastAsia="宋体" w:hAnsi="Verdana" w:cs="宋体"/>
+          <w:color w:val="5870A1"/>
+          <w:kern w:val="0"/>
+          <w:szCs w:val="21"/>
+        </w:rPr>
+        <w:t>int</w:t>
+      </w:r>
+      <w:proofErr w:type="spellEnd"/>
+      <w:r>
+        <w:rPr>
+          <w:rFonts w:ascii="Verdana" w:eastAsia="宋体" w:hAnsi="Verdana" w:cs="宋体"/>
+          <w:color w:val="5870A1"/>
+          <w:kern w:val="0"/>
+          <w:szCs w:val="21"/>
+        </w:rPr>
+        <w:t xml:space="preserve"> </w:t>
+      </w:r>
+      <w:proofErr w:type="spellStart"/>
+      <w:r>
+        <w:rPr>
+          <w:rFonts w:ascii="Verdana" w:eastAsia="宋体" w:hAnsi="Verdana" w:cs="宋体"/>
+          <w:color w:val="5870A1"/>
+          <w:kern w:val="0"/>
+          <w:szCs w:val="21"/>
+        </w:rPr>
+        <w:t>expireTime</w:t>
+      </w:r>
+      <w:proofErr w:type="spellEnd"/>
+      <w:r>
+        <w:rPr>
+          <w:rFonts w:ascii="Verdana" w:eastAsia="宋体" w:hAnsi="Verdana" w:cs="宋体"/>
+          <w:color w:val="5870A1"/>
+          <w:kern w:val="0"/>
+          <w:szCs w:val="21"/>
+        </w:rPr>
+        <w:t>)</w:t>
       </w:r>
     </w:p>
     <w:p>
@@ -1203,14 +1534,25 @@
           <w:szCs w:val="21"/>
         </w:rPr>
       </w:pPr>
-      <w:r>
-        <w:rPr>
-          <w:rFonts w:ascii="Verdana" w:eastAsia="宋体" w:hAnsi="Verdana" w:cs="宋体"/>
-          <w:color w:val="000000"/>
-          <w:kern w:val="0"/>
-          <w:szCs w:val="21"/>
-        </w:rPr>
-        <w:t xml:space="preserve">ResultCode </w:t>
+      <w:proofErr w:type="spellStart"/>
+      <w:r>
+        <w:rPr>
+          <w:rFonts w:ascii="Verdana" w:eastAsia="宋体" w:hAnsi="Verdana" w:cs="宋体"/>
+          <w:color w:val="000000"/>
+          <w:kern w:val="0"/>
+          <w:szCs w:val="21"/>
+        </w:rPr>
+        <w:t>ResultCode</w:t>
+      </w:r>
+      <w:proofErr w:type="spellEnd"/>
+      <w:r>
+        <w:rPr>
+          <w:rFonts w:ascii="Verdana" w:eastAsia="宋体" w:hAnsi="Verdana" w:cs="宋体"/>
+          <w:color w:val="000000"/>
+          <w:kern w:val="0"/>
+          <w:szCs w:val="21"/>
+        </w:rPr>
+        <w:t xml:space="preserve"> </w:t>
       </w:r>
       <w:proofErr w:type="gramStart"/>
       <w:r>
@@ -1222,6 +1564,7 @@
         </w:rPr>
         <w:t>put(</w:t>
       </w:r>
+      <w:proofErr w:type="spellStart"/>
       <w:proofErr w:type="gramEnd"/>
       <w:r>
         <w:rPr>
@@ -1230,7 +1573,64 @@
           <w:kern w:val="0"/>
           <w:szCs w:val="21"/>
         </w:rPr>
-        <w:t>int namespace, Object key, Serializable value, int version)</w:t>
+        <w:t>int</w:t>
+      </w:r>
+      <w:proofErr w:type="spellEnd"/>
+      <w:r>
+        <w:rPr>
+          <w:rFonts w:ascii="Verdana" w:eastAsia="宋体" w:hAnsi="Verdana" w:cs="宋体"/>
+          <w:color w:val="000000"/>
+          <w:kern w:val="0"/>
+          <w:szCs w:val="21"/>
+        </w:rPr>
+        <w:t xml:space="preserve"> namespace, </w:t>
+      </w:r>
+      <w:r>
+        <w:rPr>
+          <w:rFonts w:ascii="Verdana" w:eastAsia="宋体" w:hAnsi="Verdana" w:cs="宋体" w:hint="eastAsia"/>
+          <w:color w:val="000000"/>
+          <w:kern w:val="0"/>
+          <w:szCs w:val="21"/>
+        </w:rPr>
+        <w:t>Serializable</w:t>
+      </w:r>
+      <w:r>
+        <w:rPr>
+          <w:rFonts w:ascii="Verdana" w:eastAsia="宋体" w:hAnsi="Verdana" w:cs="宋体" w:hint="eastAsia"/>
+          <w:color w:val="000000"/>
+          <w:kern w:val="0"/>
+          <w:szCs w:val="21"/>
+        </w:rPr>
+        <w:t xml:space="preserve"> </w:t>
+      </w:r>
+      <w:r>
+        <w:rPr>
+          <w:rFonts w:ascii="Verdana" w:eastAsia="宋体" w:hAnsi="Verdana" w:cs="宋体"/>
+          <w:color w:val="000000"/>
+          <w:kern w:val="0"/>
+          <w:szCs w:val="21"/>
+        </w:rPr>
+        <w:t xml:space="preserve">key, Serializable value, </w:t>
+      </w:r>
+      <w:proofErr w:type="spellStart"/>
+      <w:r>
+        <w:rPr>
+          <w:rFonts w:ascii="Verdana" w:eastAsia="宋体" w:hAnsi="Verdana" w:cs="宋体"/>
+          <w:color w:val="000000"/>
+          <w:kern w:val="0"/>
+          <w:szCs w:val="21"/>
+        </w:rPr>
+        <w:t>int</w:t>
+      </w:r>
+      <w:proofErr w:type="spellEnd"/>
+      <w:r>
+        <w:rPr>
+          <w:rFonts w:ascii="Verdana" w:eastAsia="宋体" w:hAnsi="Verdana" w:cs="宋体"/>
+          <w:color w:val="000000"/>
+          <w:kern w:val="0"/>
+          <w:szCs w:val="21"/>
+        </w:rPr>
+        <w:t xml:space="preserve"> version)</w:t>
       </w:r>
     </w:p>
     <w:p>
@@ -1695,6 +2095,7 @@
           <w:szCs w:val="18"/>
         </w:rPr>
       </w:pPr>
+      <w:proofErr w:type="spellStart"/>
       <w:r>
         <w:rPr>
           <w:rFonts w:ascii="Verdana" w:eastAsia="宋体" w:hAnsi="Verdana" w:cs="宋体"/>
@@ -1705,6 +2106,7 @@
         </w:rPr>
         <w:t>ResultCode</w:t>
       </w:r>
+      <w:proofErr w:type="spellEnd"/>
       <w:r>
         <w:rPr>
           <w:rFonts w:ascii="Verdana" w:eastAsia="宋体" w:hAnsi="Verdana" w:cs="宋体"/>
@@ -1715,6 +2117,7 @@
         </w:rPr>
         <w:t>对象。</w:t>
       </w:r>
+      <w:proofErr w:type="spellStart"/>
       <w:r>
         <w:rPr>
           <w:rFonts w:ascii="Verdana" w:eastAsia="宋体" w:hAnsi="Verdana" w:cs="宋体"/>
@@ -1725,6 +2128,7 @@
         </w:rPr>
         <w:t>ResultCode.SUCCESS</w:t>
       </w:r>
+      <w:proofErr w:type="spellEnd"/>
       <w:r>
         <w:rPr>
           <w:rFonts w:ascii="Verdana" w:eastAsia="宋体" w:hAnsi="Verdana" w:cs="宋体"/>
@@ -1818,6 +2222,7 @@
           <w:szCs w:val="21"/>
         </w:rPr>
       </w:pPr>
+      <w:proofErr w:type="spellStart"/>
       <w:r>
         <w:rPr>
           <w:rFonts w:ascii="Verdana" w:eastAsia="宋体" w:hAnsi="Verdana" w:cs="宋体"/>
@@ -1825,7 +2230,17 @@
           <w:kern w:val="0"/>
           <w:szCs w:val="21"/>
         </w:rPr>
-        <w:t xml:space="preserve">ResultCode </w:t>
+        <w:t>ResultCode</w:t>
+      </w:r>
+      <w:proofErr w:type="spellEnd"/>
+      <w:r>
+        <w:rPr>
+          <w:rFonts w:ascii="Verdana" w:eastAsia="宋体" w:hAnsi="Verdana" w:cs="宋体"/>
+          <w:color w:val="5870A1"/>
+          <w:kern w:val="0"/>
+          <w:szCs w:val="21"/>
+        </w:rPr>
+        <w:t xml:space="preserve"> </w:t>
       </w:r>
       <w:proofErr w:type="gramStart"/>
       <w:r>
@@ -1837,6 +2252,7 @@
         </w:rPr>
         <w:t>put(</w:t>
       </w:r>
+      <w:proofErr w:type="spellStart"/>
       <w:proofErr w:type="gramEnd"/>
       <w:r>
         <w:rPr>
@@ -1845,7 +2261,17 @@
           <w:kern w:val="0"/>
           <w:szCs w:val="21"/>
         </w:rPr>
-        <w:t>int namespace, Object key, Serializable value)</w:t>
+        <w:t>int</w:t>
+      </w:r>
+      <w:proofErr w:type="spellEnd"/>
+      <w:r>
+        <w:rPr>
+          <w:rFonts w:ascii="Verdana" w:eastAsia="宋体" w:hAnsi="Verdana" w:cs="宋体"/>
+          <w:color w:val="5870A1"/>
+          <w:kern w:val="0"/>
+          <w:szCs w:val="21"/>
+        </w:rPr>
+        <w:t xml:space="preserve"> namespace, Object key, Serializable value)</w:t>
       </w:r>
     </w:p>
     <w:p>
@@ -1861,6 +2287,7 @@
           <w:szCs w:val="21"/>
         </w:rPr>
       </w:pPr>
+      <w:proofErr w:type="spellStart"/>
       <w:r>
         <w:rPr>
           <w:rFonts w:ascii="Verdana" w:eastAsia="宋体" w:hAnsi="Verdana" w:cs="宋体"/>
@@ -1868,7 +2295,17 @@
           <w:kern w:val="0"/>
           <w:szCs w:val="21"/>
         </w:rPr>
-        <w:t xml:space="preserve">ResultCode </w:t>
+        <w:t>ResultCode</w:t>
+      </w:r>
+      <w:proofErr w:type="spellEnd"/>
+      <w:r>
+        <w:rPr>
+          <w:rFonts w:ascii="Verdana" w:eastAsia="宋体" w:hAnsi="Verdana" w:cs="宋体"/>
+          <w:color w:val="5870A1"/>
+          <w:kern w:val="0"/>
+          <w:szCs w:val="21"/>
+        </w:rPr>
+        <w:t xml:space="preserve"> </w:t>
       </w:r>
       <w:proofErr w:type="gramStart"/>
       <w:r>
@@ -1880,6 +2317,7 @@
         </w:rPr>
         <w:t>put(</w:t>
       </w:r>
+      <w:proofErr w:type="spellStart"/>
       <w:proofErr w:type="gramEnd"/>
       <w:r>
         <w:rPr>
@@ -1888,7 +2326,77 @@
           <w:kern w:val="0"/>
           <w:szCs w:val="21"/>
         </w:rPr>
-        <w:t>int namespace, Object key, Serializable value, int version, int expireTime)</w:t>
+        <w:t>int</w:t>
+      </w:r>
+      <w:proofErr w:type="spellEnd"/>
+      <w:r>
+        <w:rPr>
+          <w:rFonts w:ascii="Verdana" w:eastAsia="宋体" w:hAnsi="Verdana" w:cs="宋体"/>
+          <w:color w:val="5870A1"/>
+          <w:kern w:val="0"/>
+          <w:szCs w:val="21"/>
+        </w:rPr>
+        <w:t xml:space="preserve"> namespace, Object key, Serializable value, </w:t>
+      </w:r>
+      <w:proofErr w:type="spellStart"/>
+      <w:r>
+        <w:rPr>
+          <w:rFonts w:ascii="Verdana" w:eastAsia="宋体" w:hAnsi="Verdana" w:cs="宋体"/>
+          <w:color w:val="5870A1"/>
+          <w:kern w:val="0"/>
+          <w:szCs w:val="21"/>
+        </w:rPr>
+        <w:t>int</w:t>
+      </w:r>
+      <w:proofErr w:type="spellEnd"/>
+      <w:r>
+        <w:rPr>
+          <w:rFonts w:ascii="Verdana" w:eastAsia="宋体" w:hAnsi="Verdana" w:cs="宋体"/>
+          <w:color w:val="5870A1"/>
+          <w:kern w:val="0"/>
+          <w:szCs w:val="21"/>
+        </w:rPr>
+        <w:t xml:space="preserve"> version, </w:t>
+      </w:r>
+      <w:proofErr w:type="spellStart"/>
+      <w:r>
+        <w:rPr>
+          <w:rFonts w:ascii="Verdana" w:eastAsia="宋体" w:hAnsi="Verdana" w:cs="宋体"/>
+          <w:color w:val="5870A1"/>
+          <w:kern w:val="0"/>
+          <w:szCs w:val="21"/>
+        </w:rPr>
+        <w:t>int</w:t>
+      </w:r>
+      <w:proofErr w:type="spellEnd"/>
+      <w:r>
+        <w:rPr>
+          <w:rFonts w:ascii="Verdana" w:eastAsia="宋体" w:hAnsi="Verdana" w:cs="宋体"/>
+          <w:color w:val="5870A1"/>
+          <w:kern w:val="0"/>
+          <w:szCs w:val="21"/>
+        </w:rPr>
+        <w:t xml:space="preserve"> </w:t>
+      </w:r>
+      <w:proofErr w:type="spellStart"/>
+      <w:r>
+        <w:rPr>
+          <w:rFonts w:ascii="Verdana" w:eastAsia="宋体" w:hAnsi="Verdana" w:cs="宋体"/>
+          <w:color w:val="5870A1"/>
+          <w:kern w:val="0"/>
+          <w:szCs w:val="21"/>
+        </w:rPr>
+        <w:t>expireTime</w:t>
+      </w:r>
+      <w:proofErr w:type="spellEnd"/>
+      <w:r>
+        <w:rPr>
+          <w:rFonts w:ascii="Verdana" w:eastAsia="宋体" w:hAnsi="Verdana" w:cs="宋体"/>
+          <w:color w:val="5870A1"/>
+          <w:kern w:val="0"/>
+          <w:szCs w:val="21"/>
+        </w:rPr>
+        <w:t>)</w:t>
       </w:r>
     </w:p>
     <w:p>
@@ -1916,14 +2424,25 @@
           <w:szCs w:val="21"/>
         </w:rPr>
       </w:pPr>
-      <w:r>
-        <w:rPr>
-          <w:rFonts w:ascii="Verdana" w:eastAsia="宋体" w:hAnsi="Verdana" w:cs="宋体"/>
-          <w:color w:val="000000"/>
-          <w:kern w:val="0"/>
-          <w:szCs w:val="21"/>
-        </w:rPr>
-        <w:t xml:space="preserve">ResultCode </w:t>
+      <w:proofErr w:type="spellStart"/>
+      <w:r>
+        <w:rPr>
+          <w:rFonts w:ascii="Verdana" w:eastAsia="宋体" w:hAnsi="Verdana" w:cs="宋体"/>
+          <w:color w:val="000000"/>
+          <w:kern w:val="0"/>
+          <w:szCs w:val="21"/>
+        </w:rPr>
+        <w:t>ResultCode</w:t>
+      </w:r>
+      <w:proofErr w:type="spellEnd"/>
+      <w:r>
+        <w:rPr>
+          <w:rFonts w:ascii="Verdana" w:eastAsia="宋体" w:hAnsi="Verdana" w:cs="宋体"/>
+          <w:color w:val="000000"/>
+          <w:kern w:val="0"/>
+          <w:szCs w:val="21"/>
+        </w:rPr>
+        <w:t xml:space="preserve"> </w:t>
       </w:r>
       <w:proofErr w:type="gramStart"/>
       <w:r>
@@ -1935,6 +2454,7 @@
         </w:rPr>
         <w:t>put(</w:t>
       </w:r>
+      <w:proofErr w:type="spellStart"/>
       <w:proofErr w:type="gramEnd"/>
       <w:r>
         <w:rPr>
@@ -1943,7 +2463,104 @@
           <w:kern w:val="0"/>
           <w:szCs w:val="21"/>
         </w:rPr>
-        <w:t>int namespace, Object key, Serializable value, int version, int expireTime)</w:t>
+        <w:t>int</w:t>
+      </w:r>
+      <w:proofErr w:type="spellEnd"/>
+      <w:r>
+        <w:rPr>
+          <w:rFonts w:ascii="Verdana" w:eastAsia="宋体" w:hAnsi="Verdana" w:cs="宋体"/>
+          <w:color w:val="000000"/>
+          <w:kern w:val="0"/>
+          <w:szCs w:val="21"/>
+        </w:rPr>
+        <w:t xml:space="preserve"> namespace, </w:t>
+      </w:r>
+      <w:r>
+        <w:rPr>
+          <w:rFonts w:ascii="Verdana" w:eastAsia="宋体" w:hAnsi="Verdana" w:cs="宋体" w:hint="eastAsia"/>
+          <w:color w:val="000000"/>
+          <w:kern w:val="0"/>
+          <w:szCs w:val="21"/>
+        </w:rPr>
+        <w:t>Serializable</w:t>
+      </w:r>
+      <w:r>
+        <w:rPr>
+          <w:rFonts w:ascii="Verdana" w:eastAsia="宋体" w:hAnsi="Verdana" w:cs="宋体" w:hint="eastAsia"/>
+          <w:color w:val="000000"/>
+          <w:kern w:val="0"/>
+          <w:szCs w:val="21"/>
+        </w:rPr>
+        <w:t xml:space="preserve"> </w:t>
+      </w:r>
+      <w:r>
+        <w:rPr>
+          <w:rFonts w:ascii="Verdana" w:eastAsia="宋体" w:hAnsi="Verdana" w:cs="宋体"/>
+          <w:color w:val="000000"/>
+          <w:kern w:val="0"/>
+          <w:szCs w:val="21"/>
+        </w:rPr>
+        <w:t xml:space="preserve">key, Serializable value, </w:t>
+      </w:r>
+      <w:proofErr w:type="spellStart"/>
+      <w:r>
+        <w:rPr>
+          <w:rFonts w:ascii="Verdana" w:eastAsia="宋体" w:hAnsi="Verdana" w:cs="宋体"/>
+          <w:color w:val="000000"/>
+          <w:kern w:val="0"/>
+          <w:szCs w:val="21"/>
+        </w:rPr>
+        <w:t>int</w:t>
+      </w:r>
+      <w:proofErr w:type="spellEnd"/>
+      <w:r>
+        <w:rPr>
+          <w:rFonts w:ascii="Verdana" w:eastAsia="宋体" w:hAnsi="Verdana" w:cs="宋体"/>
+          <w:color w:val="000000"/>
+          <w:kern w:val="0"/>
+          <w:szCs w:val="21"/>
+        </w:rPr>
+        <w:t xml:space="preserve"> version, </w:t>
+      </w:r>
+      <w:proofErr w:type="spellStart"/>
+      <w:r>
+        <w:rPr>
+          <w:rFonts w:ascii="Verdana" w:eastAsia="宋体" w:hAnsi="Verdana" w:cs="宋体"/>
+          <w:color w:val="000000"/>
+          <w:kern w:val="0"/>
+          <w:szCs w:val="21"/>
+        </w:rPr>
+        <w:t>int</w:t>
+      </w:r>
+      <w:proofErr w:type="spellEnd"/>
+      <w:r>
+        <w:rPr>
+          <w:rFonts w:ascii="Verdana" w:eastAsia="宋体" w:hAnsi="Verdana" w:cs="宋体"/>
+          <w:color w:val="000000"/>
+          <w:kern w:val="0"/>
+          <w:szCs w:val="21"/>
+        </w:rPr>
+        <w:t xml:space="preserve"> </w:t>
+      </w:r>
+      <w:proofErr w:type="spellStart"/>
+      <w:r>
+        <w:rPr>
+          <w:rFonts w:ascii="Verdana" w:eastAsia="宋体" w:hAnsi="Verdana" w:cs="宋体"/>
+          <w:color w:val="000000"/>
+          <w:kern w:val="0"/>
+          <w:szCs w:val="21"/>
+        </w:rPr>
+        <w:t>expireTime</w:t>
+      </w:r>
+      <w:proofErr w:type="spellEnd"/>
+      <w:r>
+        <w:rPr>
+          <w:rFonts w:ascii="Verdana" w:eastAsia="宋体" w:hAnsi="Verdana" w:cs="宋体"/>
+          <w:color w:val="000000"/>
+          <w:kern w:val="0"/>
+          <w:szCs w:val="21"/>
+        </w:rPr>
+        <w:t>)</w:t>
       </w:r>
     </w:p>
     <w:p>
@@ -2263,7 +2880,7 @@
         <w:widowControl/>
         <w:shd w:val="clear" w:color="auto" w:fill="FFFFFF"/>
         <w:spacing w:line="270" w:lineRule="atLeast"/>
-        <w:ind w:left="720" w:firstLineChars="50" w:firstLine="90"/>
+        <w:ind w:firstLineChars="350" w:firstLine="735"/>
         <w:jc w:val="left"/>
         <w:rPr>
           <w:rFonts w:ascii="Verdana" w:eastAsia="宋体" w:hAnsi="Verdana" w:cs="宋体"/>
@@ -2273,6 +2890,15 @@
           <w:szCs w:val="18"/>
         </w:rPr>
       </w:pPr>
+      <w:r>
+        <w:rPr>
+          <w:rFonts w:ascii="Verdana" w:eastAsia="宋体" w:hAnsi="Verdana" w:cs="宋体"/>
+          <w:color w:val="000000"/>
+          <w:kern w:val="0"/>
+          <w:szCs w:val="21"/>
+        </w:rPr>
+        <w:t>version</w:t>
+      </w:r>
       <w:r>
         <w:rPr>
           <w:rFonts w:ascii="Verdana" w:eastAsia="宋体" w:hAnsi="Verdana" w:cs="宋体" w:hint="eastAsia"/>
@@ -2349,15 +2975,27 @@
           <w:szCs w:val="18"/>
         </w:rPr>
       </w:pPr>
-      <w:r>
-        <w:rPr>
-          <w:rFonts w:ascii="Verdana" w:eastAsia="宋体" w:hAnsi="Verdana" w:cs="宋体"/>
-          <w:color w:val="000000"/>
-          <w:kern w:val="0"/>
-          <w:sz w:val="18"/>
-          <w:szCs w:val="18"/>
-        </w:rPr>
-        <w:t xml:space="preserve">expireTime </w:t>
+      <w:proofErr w:type="spellStart"/>
+      <w:r>
+        <w:rPr>
+          <w:rFonts w:ascii="Verdana" w:eastAsia="宋体" w:hAnsi="Verdana" w:cs="宋体"/>
+          <w:color w:val="000000"/>
+          <w:kern w:val="0"/>
+          <w:sz w:val="18"/>
+          <w:szCs w:val="18"/>
+        </w:rPr>
+        <w:t>expireTime</w:t>
+      </w:r>
+      <w:proofErr w:type="spellEnd"/>
+      <w:r>
+        <w:rPr>
+          <w:rFonts w:ascii="Verdana" w:eastAsia="宋体" w:hAnsi="Verdana" w:cs="宋体"/>
+          <w:color w:val="000000"/>
+          <w:kern w:val="0"/>
+          <w:sz w:val="18"/>
+          <w:szCs w:val="18"/>
+        </w:rPr>
+        <w:t xml:space="preserve"> </w:t>
       </w:r>
       <w:r>
         <w:rPr>
@@ -2494,6 +3132,7 @@
           <w:szCs w:val="18"/>
         </w:rPr>
       </w:pPr>
+      <w:proofErr w:type="spellStart"/>
       <w:r>
         <w:rPr>
           <w:rFonts w:ascii="Verdana" w:eastAsia="宋体" w:hAnsi="Verdana" w:cs="宋体"/>
@@ -2505,6 +3144,7 @@
         <w:lastRenderedPageBreak/>
         <w:t>ResultCode</w:t>
       </w:r>
+      <w:proofErr w:type="spellEnd"/>
       <w:r>
         <w:rPr>
           <w:rFonts w:ascii="Verdana" w:eastAsia="宋体" w:hAnsi="Verdana" w:cs="宋体"/>
@@ -2515,6 +3155,7 @@
         </w:rPr>
         <w:t>对象。</w:t>
       </w:r>
+      <w:proofErr w:type="spellStart"/>
       <w:r>
         <w:rPr>
           <w:rFonts w:ascii="Verdana" w:eastAsia="宋体" w:hAnsi="Verdana" w:cs="宋体"/>
@@ -2525,6 +3166,7 @@
         </w:rPr>
         <w:t>ResultCode.SUCCESS</w:t>
       </w:r>
+      <w:proofErr w:type="spellEnd"/>
       <w:r>
         <w:rPr>
           <w:rFonts w:ascii="Verdana" w:eastAsia="宋体" w:hAnsi="Verdana" w:cs="宋体"/>
@@ -2618,6 +3260,7 @@
           <w:szCs w:val="21"/>
         </w:rPr>
       </w:pPr>
+      <w:proofErr w:type="spellStart"/>
       <w:r>
         <w:rPr>
           <w:rFonts w:ascii="Verdana" w:eastAsia="宋体" w:hAnsi="Verdana" w:cs="宋体"/>
@@ -2625,7 +3268,37 @@
           <w:kern w:val="0"/>
           <w:szCs w:val="21"/>
         </w:rPr>
-        <w:t>ResultCode put(int namespace, Object key, Serializable value)</w:t>
+        <w:t>ResultCode</w:t>
+      </w:r>
+      <w:proofErr w:type="spellEnd"/>
+      <w:r>
+        <w:rPr>
+          <w:rFonts w:ascii="Verdana" w:eastAsia="宋体" w:hAnsi="Verdana" w:cs="宋体"/>
+          <w:color w:val="5870A1"/>
+          <w:kern w:val="0"/>
+          <w:szCs w:val="21"/>
+        </w:rPr>
+        <w:t xml:space="preserve"> put(</w:t>
+      </w:r>
+      <w:proofErr w:type="spellStart"/>
+      <w:r>
+        <w:rPr>
+          <w:rFonts w:ascii="Verdana" w:eastAsia="宋体" w:hAnsi="Verdana" w:cs="宋体"/>
+          <w:color w:val="5870A1"/>
+          <w:kern w:val="0"/>
+          <w:szCs w:val="21"/>
+        </w:rPr>
+        <w:t>int</w:t>
+      </w:r>
+      <w:proofErr w:type="spellEnd"/>
+      <w:r>
+        <w:rPr>
+          <w:rFonts w:ascii="Verdana" w:eastAsia="宋体" w:hAnsi="Verdana" w:cs="宋体"/>
+          <w:color w:val="5870A1"/>
+          <w:kern w:val="0"/>
+          <w:szCs w:val="21"/>
+        </w:rPr>
+        <w:t xml:space="preserve"> namespace, Object key, Serializable value)</w:t>
       </w:r>
       <w:r>
         <w:rPr>
@@ -2636,6 +3309,7 @@
         </w:rPr>
         <w:t>，</w:t>
       </w:r>
+      <w:proofErr w:type="spellStart"/>
       <w:r>
         <w:rPr>
           <w:rFonts w:ascii="Verdana" w:eastAsia="宋体" w:hAnsi="Verdana" w:cs="宋体"/>
@@ -2643,7 +3317,57 @@
           <w:kern w:val="0"/>
           <w:szCs w:val="21"/>
         </w:rPr>
-        <w:t>ResultCode put(int namespace, Object key, Serializable value, int version)</w:t>
+        <w:t>ResultCode</w:t>
+      </w:r>
+      <w:proofErr w:type="spellEnd"/>
+      <w:r>
+        <w:rPr>
+          <w:rFonts w:ascii="Verdana" w:eastAsia="宋体" w:hAnsi="Verdana" w:cs="宋体"/>
+          <w:color w:val="5870A1"/>
+          <w:kern w:val="0"/>
+          <w:szCs w:val="21"/>
+        </w:rPr>
+        <w:t xml:space="preserve"> put(</w:t>
+      </w:r>
+      <w:proofErr w:type="spellStart"/>
+      <w:r>
+        <w:rPr>
+          <w:rFonts w:ascii="Verdana" w:eastAsia="宋体" w:hAnsi="Verdana" w:cs="宋体"/>
+          <w:color w:val="5870A1"/>
+          <w:kern w:val="0"/>
+          <w:szCs w:val="21"/>
+        </w:rPr>
+        <w:t>int</w:t>
+      </w:r>
+      <w:proofErr w:type="spellEnd"/>
+      <w:r>
+        <w:rPr>
+          <w:rFonts w:ascii="Verdana" w:eastAsia="宋体" w:hAnsi="Verdana" w:cs="宋体"/>
+          <w:color w:val="5870A1"/>
+          <w:kern w:val="0"/>
+          <w:szCs w:val="21"/>
+        </w:rPr>
+        <w:t xml:space="preserve"> namespace, Object key, Serializable value, </w:t>
+      </w:r>
+      <w:proofErr w:type="spellStart"/>
+      <w:r>
+        <w:rPr>
+          <w:rFonts w:ascii="Verdana" w:eastAsia="宋体" w:hAnsi="Verdana" w:cs="宋体"/>
+          <w:color w:val="5870A1"/>
+          <w:kern w:val="0"/>
+          <w:szCs w:val="21"/>
+        </w:rPr>
+        <w:t>int</w:t>
+      </w:r>
+      <w:proofErr w:type="spellEnd"/>
+      <w:r>
+        <w:rPr>
+          <w:rFonts w:ascii="Verdana" w:eastAsia="宋体" w:hAnsi="Verdana" w:cs="宋体"/>
+          <w:color w:val="5870A1"/>
+          <w:kern w:val="0"/>
+          <w:szCs w:val="21"/>
+        </w:rPr>
+        <w:t xml:space="preserve"> version)</w:t>
       </w:r>
     </w:p>
     <w:p>
@@ -2678,7 +3402,27 @@
           <w:kern w:val="0"/>
           <w:szCs w:val="21"/>
         </w:rPr>
-        <w:t xml:space="preserve">Result&lt;DataEntry&gt; </w:t>
+        <w:t>Result&lt;</w:t>
+      </w:r>
+      <w:proofErr w:type="spellStart"/>
+      <w:r>
+        <w:rPr>
+          <w:rFonts w:ascii="Verdana" w:eastAsia="宋体" w:hAnsi="Verdana" w:cs="宋体"/>
+          <w:color w:val="000000"/>
+          <w:kern w:val="0"/>
+          <w:szCs w:val="21"/>
+        </w:rPr>
+        <w:t>DataEntry</w:t>
+      </w:r>
+      <w:proofErr w:type="spellEnd"/>
+      <w:r>
+        <w:rPr>
+          <w:rFonts w:ascii="Verdana" w:eastAsia="宋体" w:hAnsi="Verdana" w:cs="宋体"/>
+          <w:color w:val="000000"/>
+          <w:kern w:val="0"/>
+          <w:szCs w:val="21"/>
+        </w:rPr>
+        <w:t xml:space="preserve">&gt; </w:t>
       </w:r>
       <w:proofErr w:type="gramStart"/>
       <w:r>
@@ -2690,6 +3434,7 @@
         </w:rPr>
         <w:t>get(</w:t>
       </w:r>
+      <w:proofErr w:type="spellStart"/>
       <w:proofErr w:type="gramEnd"/>
       <w:r>
         <w:rPr>
@@ -2698,7 +3443,44 @@
           <w:kern w:val="0"/>
           <w:szCs w:val="21"/>
         </w:rPr>
-        <w:t>int namespace, Object key)</w:t>
+        <w:t>int</w:t>
+      </w:r>
+      <w:proofErr w:type="spellEnd"/>
+      <w:r>
+        <w:rPr>
+          <w:rFonts w:ascii="Verdana" w:eastAsia="宋体" w:hAnsi="Verdana" w:cs="宋体"/>
+          <w:color w:val="000000"/>
+          <w:kern w:val="0"/>
+          <w:szCs w:val="21"/>
+        </w:rPr>
+        <w:t xml:space="preserve"> namespace, </w:t>
+      </w:r>
+      <w:r>
+        <w:rPr>
+          <w:rFonts w:ascii="Verdana" w:eastAsia="宋体" w:hAnsi="Verdana" w:cs="宋体" w:hint="eastAsia"/>
+          <w:color w:val="000000"/>
+          <w:kern w:val="0"/>
+          <w:szCs w:val="21"/>
+        </w:rPr>
+        <w:t>Serializable</w:t>
+      </w:r>
+      <w:r>
+        <w:rPr>
+          <w:rFonts w:ascii="Verdana" w:eastAsia="宋体" w:hAnsi="Verdana" w:cs="宋体" w:hint="eastAsia"/>
+          <w:color w:val="000000"/>
+          <w:kern w:val="0"/>
+          <w:szCs w:val="21"/>
+        </w:rPr>
+        <w:t xml:space="preserve"> </w:t>
+      </w:r>
+      <w:r>
+        <w:rPr>
+          <w:rFonts w:ascii="Verdana" w:eastAsia="宋体" w:hAnsi="Verdana" w:cs="宋体"/>
+          <w:color w:val="000000"/>
+          <w:kern w:val="0"/>
+          <w:szCs w:val="21"/>
+        </w:rPr>
+        <w:t>key)</w:t>
       </w:r>
     </w:p>
     <w:p>
@@ -3001,15 +3783,27 @@
         </w:rPr>
         <w:t>对象，可用</w:t>
       </w:r>
-      <w:r>
-        <w:rPr>
-          <w:rFonts w:ascii="Verdana" w:eastAsia="宋体" w:hAnsi="Verdana" w:cs="宋体"/>
-          <w:color w:val="000000"/>
-          <w:kern w:val="0"/>
-          <w:sz w:val="18"/>
-          <w:szCs w:val="18"/>
-        </w:rPr>
-        <w:t>isSuccess()</w:t>
+      <w:proofErr w:type="spellStart"/>
+      <w:r>
+        <w:rPr>
+          <w:rFonts w:ascii="Verdana" w:eastAsia="宋体" w:hAnsi="Verdana" w:cs="宋体"/>
+          <w:color w:val="000000"/>
+          <w:kern w:val="0"/>
+          <w:sz w:val="18"/>
+          <w:szCs w:val="18"/>
+        </w:rPr>
+        <w:t>isSuccess</w:t>
+      </w:r>
+      <w:proofErr w:type="spellEnd"/>
+      <w:r>
+        <w:rPr>
+          <w:rFonts w:ascii="Verdana" w:eastAsia="宋体" w:hAnsi="Verdana" w:cs="宋体"/>
+          <w:color w:val="000000"/>
+          <w:kern w:val="0"/>
+          <w:sz w:val="18"/>
+          <w:szCs w:val="18"/>
+        </w:rPr>
+        <w:t>()</w:t>
       </w:r>
       <w:r>
         <w:rPr>
@@ -3021,15 +3815,27 @@
         </w:rPr>
         <w:t>方法判断请求是否成功，再用</w:t>
       </w:r>
-      <w:r>
-        <w:rPr>
-          <w:rFonts w:ascii="Verdana" w:eastAsia="宋体" w:hAnsi="Verdana" w:cs="宋体"/>
-          <w:color w:val="000000"/>
-          <w:kern w:val="0"/>
-          <w:sz w:val="18"/>
-          <w:szCs w:val="18"/>
-        </w:rPr>
-        <w:t>getRc()</w:t>
+      <w:proofErr w:type="spellStart"/>
+      <w:r>
+        <w:rPr>
+          <w:rFonts w:ascii="Verdana" w:eastAsia="宋体" w:hAnsi="Verdana" w:cs="宋体"/>
+          <w:color w:val="000000"/>
+          <w:kern w:val="0"/>
+          <w:sz w:val="18"/>
+          <w:szCs w:val="18"/>
+        </w:rPr>
+        <w:t>getRc</w:t>
+      </w:r>
+      <w:proofErr w:type="spellEnd"/>
+      <w:r>
+        <w:rPr>
+          <w:rFonts w:ascii="Verdana" w:eastAsia="宋体" w:hAnsi="Verdana" w:cs="宋体"/>
+          <w:color w:val="000000"/>
+          <w:kern w:val="0"/>
+          <w:sz w:val="18"/>
+          <w:szCs w:val="18"/>
+        </w:rPr>
+        <w:t>()</w:t>
       </w:r>
       <w:r>
         <w:rPr>
@@ -3041,6 +3847,7 @@
         </w:rPr>
         <w:t>方法获取到</w:t>
       </w:r>
+      <w:proofErr w:type="spellStart"/>
       <w:r>
         <w:rPr>
           <w:rFonts w:ascii="Verdana" w:eastAsia="宋体" w:hAnsi="Verdana" w:cs="宋体"/>
@@ -3051,6 +3858,7 @@
         </w:rPr>
         <w:t>ResultCode</w:t>
       </w:r>
+      <w:proofErr w:type="spellEnd"/>
       <w:r>
         <w:rPr>
           <w:rFonts w:ascii="Verdana" w:eastAsia="宋体" w:hAnsi="Verdana" w:cs="宋体"/>
@@ -3061,6 +3869,7 @@
         </w:rPr>
         <w:t>。</w:t>
       </w:r>
+      <w:proofErr w:type="spellStart"/>
       <w:r>
         <w:rPr>
           <w:rFonts w:ascii="Verdana" w:eastAsia="宋体" w:hAnsi="Verdana" w:cs="宋体"/>
@@ -3071,6 +3880,7 @@
         </w:rPr>
         <w:t>isSuccess</w:t>
       </w:r>
+      <w:proofErr w:type="spellEnd"/>
       <w:r>
         <w:rPr>
           <w:rFonts w:ascii="Verdana" w:eastAsia="宋体" w:hAnsi="Verdana" w:cs="宋体"/>
@@ -3081,6 +3891,7 @@
         </w:rPr>
         <w:t>有两种情况，</w:t>
       </w:r>
+      <w:proofErr w:type="spellStart"/>
       <w:r>
         <w:rPr>
           <w:rFonts w:ascii="Verdana" w:eastAsia="宋体" w:hAnsi="Verdana" w:cs="宋体"/>
@@ -3091,6 +3902,7 @@
         </w:rPr>
         <w:t>ResultCode.SUCCESS</w:t>
       </w:r>
+      <w:proofErr w:type="spellEnd"/>
       <w:r>
         <w:rPr>
           <w:rFonts w:ascii="Verdana" w:eastAsia="宋体" w:hAnsi="Verdana" w:cs="宋体"/>
@@ -3101,6 +3913,7 @@
         </w:rPr>
         <w:t>表示读成功，</w:t>
       </w:r>
+      <w:proofErr w:type="spellStart"/>
       <w:r>
         <w:rPr>
           <w:rFonts w:ascii="Verdana" w:eastAsia="宋体" w:hAnsi="Verdana" w:cs="宋体"/>
@@ -3111,6 +3924,7 @@
         </w:rPr>
         <w:t>ResultCode.DATANOTEXSITS</w:t>
       </w:r>
+      <w:proofErr w:type="spellEnd"/>
       <w:r>
         <w:rPr>
           <w:rFonts w:ascii="Verdana" w:eastAsia="宋体" w:hAnsi="Verdana" w:cs="宋体"/>
@@ -3197,14 +4011,25 @@
           <w:szCs w:val="21"/>
         </w:rPr>
       </w:pPr>
-      <w:r>
-        <w:rPr>
-          <w:rFonts w:ascii="Verdana" w:eastAsia="宋体" w:hAnsi="Verdana" w:cs="宋体"/>
-          <w:color w:val="000000"/>
-          <w:kern w:val="0"/>
-          <w:szCs w:val="21"/>
-        </w:rPr>
-        <w:t xml:space="preserve">ResultCode </w:t>
+      <w:proofErr w:type="spellStart"/>
+      <w:r>
+        <w:rPr>
+          <w:rFonts w:ascii="Verdana" w:eastAsia="宋体" w:hAnsi="Verdana" w:cs="宋体"/>
+          <w:color w:val="000000"/>
+          <w:kern w:val="0"/>
+          <w:szCs w:val="21"/>
+        </w:rPr>
+        <w:t>ResultCode</w:t>
+      </w:r>
+      <w:proofErr w:type="spellEnd"/>
+      <w:r>
+        <w:rPr>
+          <w:rFonts w:ascii="Verdana" w:eastAsia="宋体" w:hAnsi="Verdana" w:cs="宋体"/>
+          <w:color w:val="000000"/>
+          <w:kern w:val="0"/>
+          <w:szCs w:val="21"/>
+        </w:rPr>
+        <w:t xml:space="preserve"> </w:t>
       </w:r>
       <w:proofErr w:type="gramStart"/>
       <w:r>
@@ -3216,6 +4041,7 @@
         </w:rPr>
         <w:t>delete(</w:t>
       </w:r>
+      <w:proofErr w:type="spellStart"/>
       <w:proofErr w:type="gramEnd"/>
       <w:r>
         <w:rPr>
@@ -3224,7 +4050,44 @@
           <w:kern w:val="0"/>
           <w:szCs w:val="21"/>
         </w:rPr>
-        <w:t>int namespace, Object key)</w:t>
+        <w:t>int</w:t>
+      </w:r>
+      <w:proofErr w:type="spellEnd"/>
+      <w:r>
+        <w:rPr>
+          <w:rFonts w:ascii="Verdana" w:eastAsia="宋体" w:hAnsi="Verdana" w:cs="宋体"/>
+          <w:color w:val="000000"/>
+          <w:kern w:val="0"/>
+          <w:szCs w:val="21"/>
+        </w:rPr>
+        <w:t xml:space="preserve"> namespace, </w:t>
+      </w:r>
+      <w:r>
+        <w:rPr>
+          <w:rFonts w:ascii="Verdana" w:eastAsia="宋体" w:hAnsi="Verdana" w:cs="宋体" w:hint="eastAsia"/>
+          <w:color w:val="000000"/>
+          <w:kern w:val="0"/>
+          <w:szCs w:val="21"/>
+        </w:rPr>
+        <w:t>Serializable</w:t>
+      </w:r>
+      <w:r>
+        <w:rPr>
+          <w:rFonts w:ascii="Verdana" w:eastAsia="宋体" w:hAnsi="Verdana" w:cs="宋体" w:hint="eastAsia"/>
+          <w:color w:val="000000"/>
+          <w:kern w:val="0"/>
+          <w:szCs w:val="21"/>
+        </w:rPr>
+        <w:t xml:space="preserve"> </w:t>
+      </w:r>
+      <w:r>
+        <w:rPr>
+          <w:rFonts w:ascii="Verdana" w:eastAsia="宋体" w:hAnsi="Verdana" w:cs="宋体"/>
+          <w:color w:val="000000"/>
+          <w:kern w:val="0"/>
+          <w:szCs w:val="21"/>
+        </w:rPr>
+        <w:t>key)</w:t>
       </w:r>
     </w:p>
     <w:p>
@@ -3467,6 +4330,7 @@
           <w:szCs w:val="18"/>
         </w:rPr>
       </w:pPr>
+      <w:proofErr w:type="spellStart"/>
       <w:r>
         <w:rPr>
           <w:rFonts w:ascii="Verdana" w:eastAsia="宋体" w:hAnsi="Verdana" w:cs="宋体"/>
@@ -3477,6 +4341,7 @@
         </w:rPr>
         <w:t>ResultCode</w:t>
       </w:r>
+      <w:proofErr w:type="spellEnd"/>
       <w:r>
         <w:rPr>
           <w:rFonts w:ascii="Verdana" w:eastAsia="宋体" w:hAnsi="Verdana" w:cs="宋体"/>
@@ -3487,6 +4352,7 @@
         </w:rPr>
         <w:t>对象，</w:t>
       </w:r>
+      <w:proofErr w:type="spellStart"/>
       <w:r>
         <w:rPr>
           <w:rFonts w:ascii="Verdana" w:eastAsia="宋体" w:hAnsi="Verdana" w:cs="宋体"/>
@@ -3497,6 +4363,7 @@
         </w:rPr>
         <w:t>ResultCode.SUCCESS</w:t>
       </w:r>
+      <w:proofErr w:type="spellEnd"/>
       <w:r>
         <w:rPr>
           <w:rFonts w:ascii="Verdana" w:eastAsia="宋体" w:hAnsi="Verdana" w:cs="宋体"/>
@@ -3591,6 +4458,7 @@
           <w:szCs w:val="22"/>
         </w:rPr>
       </w:pPr>
+      <w:proofErr w:type="spellStart"/>
       <w:proofErr w:type="gramStart"/>
       <w:r>
         <w:rPr>
@@ -3602,6 +4470,7 @@
         </w:rPr>
         <w:t>expiredTime</w:t>
       </w:r>
+      <w:proofErr w:type="spellEnd"/>
       <w:proofErr w:type="gramEnd"/>
     </w:p>
     <w:p>
@@ -3617,14 +4486,25 @@
           <w:szCs w:val="21"/>
         </w:rPr>
       </w:pPr>
-      <w:r>
-        <w:rPr>
-          <w:rFonts w:ascii="Verdana" w:hAnsi="Verdana"/>
-          <w:color w:val="000000"/>
-          <w:sz w:val="21"/>
-          <w:szCs w:val="21"/>
-        </w:rPr>
-        <w:t xml:space="preserve">expiredTime </w:t>
+      <w:proofErr w:type="spellStart"/>
+      <w:r>
+        <w:rPr>
+          <w:rFonts w:ascii="Verdana" w:hAnsi="Verdana"/>
+          <w:color w:val="000000"/>
+          <w:sz w:val="21"/>
+          <w:szCs w:val="21"/>
+        </w:rPr>
+        <w:t>expiredTime</w:t>
+      </w:r>
+      <w:proofErr w:type="spellEnd"/>
+      <w:r>
+        <w:rPr>
+          <w:rFonts w:ascii="Verdana" w:hAnsi="Verdana"/>
+          <w:color w:val="000000"/>
+          <w:sz w:val="21"/>
+          <w:szCs w:val="21"/>
+        </w:rPr>
+        <w:t xml:space="preserve"> </w:t>
       </w:r>
       <w:r>
         <w:rPr>
@@ -3694,6 +4574,7 @@
         <w:lastRenderedPageBreak/>
         <w:t>调用接口时，</w:t>
       </w:r>
+      <w:proofErr w:type="spellStart"/>
       <w:r>
         <w:rPr>
           <w:rFonts w:ascii="Verdana" w:hAnsi="Verdana"/>
@@ -3703,6 +4584,7 @@
         </w:rPr>
         <w:t>expiredTime</w:t>
       </w:r>
+      <w:proofErr w:type="spellEnd"/>
       <w:r>
         <w:rPr>
           <w:rFonts w:ascii="Verdana" w:hAnsi="Verdana"/>
@@ -3730,6 +4612,7 @@
         </w:rPr>
         <w:t xml:space="preserve"> </w:t>
       </w:r>
+      <w:proofErr w:type="spellStart"/>
       <w:r>
         <w:rPr>
           <w:rFonts w:ascii="Verdana" w:hAnsi="Verdana" w:hint="eastAsia"/>
@@ -3737,8 +4620,9 @@
           <w:sz w:val="21"/>
           <w:szCs w:val="21"/>
         </w:rPr>
-        <w:t xml:space="preserve">expireTime </w:t>
-      </w:r>
+        <w:t>expireTime</w:t>
+      </w:r>
+      <w:proofErr w:type="spellEnd"/>
       <w:r>
         <w:rPr>
           <w:rFonts w:ascii="Verdana" w:hAnsi="Verdana" w:hint="eastAsia"/>
@@ -3746,6 +4630,15 @@
           <w:sz w:val="21"/>
           <w:szCs w:val="21"/>
         </w:rPr>
+        <w:t xml:space="preserve"> </w:t>
+      </w:r>
+      <w:r>
+        <w:rPr>
+          <w:rFonts w:ascii="Verdana" w:hAnsi="Verdana" w:hint="eastAsia"/>
+          <w:color w:val="000000"/>
+          <w:sz w:val="21"/>
+          <w:szCs w:val="21"/>
+        </w:rPr>
         <w:t>&lt;</w:t>
       </w:r>
       <w:r>
@@ -3766,6 +4659,7 @@
         </w:rPr>
         <w:t>，表示数据永不过期。</w:t>
       </w:r>
+      <w:proofErr w:type="spellStart"/>
       <w:r>
         <w:rPr>
           <w:rFonts w:ascii="Verdana" w:hAnsi="Verdana" w:hint="eastAsia"/>
@@ -3773,8 +4667,9 @@
           <w:sz w:val="21"/>
           <w:szCs w:val="21"/>
         </w:rPr>
-        <w:t>expireTime &gt; 0</w:t>
-      </w:r>
+        <w:t>expireTime</w:t>
+      </w:r>
+      <w:proofErr w:type="spellEnd"/>
       <w:r>
         <w:rPr>
           <w:rFonts w:ascii="Verdana" w:hAnsi="Verdana" w:hint="eastAsia"/>
@@ -3782,8 +4677,18 @@
           <w:sz w:val="21"/>
           <w:szCs w:val="21"/>
         </w:rPr>
+        <w:t xml:space="preserve"> &gt; 0</w:t>
+      </w:r>
+      <w:r>
+        <w:rPr>
+          <w:rFonts w:ascii="Verdana" w:hAnsi="Verdana" w:hint="eastAsia"/>
+          <w:color w:val="000000"/>
+          <w:sz w:val="21"/>
+          <w:szCs w:val="21"/>
+        </w:rPr>
         <w:t>，表示设置过期时间。若</w:t>
       </w:r>
+      <w:proofErr w:type="spellStart"/>
       <w:r>
         <w:rPr>
           <w:rFonts w:ascii="Verdana" w:hAnsi="Verdana" w:hint="eastAsia"/>
@@ -3791,8 +4696,9 @@
           <w:sz w:val="21"/>
           <w:szCs w:val="21"/>
         </w:rPr>
-        <w:t>expireTime&gt;</w:t>
-      </w:r>
+        <w:t>expireTime</w:t>
+      </w:r>
+      <w:proofErr w:type="spellEnd"/>
       <w:r>
         <w:rPr>
           <w:rFonts w:ascii="Verdana" w:hAnsi="Verdana" w:hint="eastAsia"/>
@@ -3800,6 +4706,15 @@
           <w:sz w:val="21"/>
           <w:szCs w:val="21"/>
         </w:rPr>
+        <w:t>&gt;</w:t>
+      </w:r>
+      <w:r>
+        <w:rPr>
+          <w:rFonts w:ascii="Verdana" w:hAnsi="Verdana" w:hint="eastAsia"/>
+          <w:color w:val="000000"/>
+          <w:sz w:val="21"/>
+          <w:szCs w:val="21"/>
+        </w:rPr>
         <w:t>当前时间的时间戳</w:t>
       </w:r>
       <w:r>
@@ -3876,6 +4791,7 @@
         </w:rPr>
         <w:t>，则设置</w:t>
       </w:r>
+      <w:proofErr w:type="spellStart"/>
       <w:r>
         <w:rPr>
           <w:rFonts w:ascii="Verdana" w:hAnsi="Verdana"/>
@@ -3885,6 +4801,7 @@
         </w:rPr>
         <w:t>expireTime</w:t>
       </w:r>
+      <w:proofErr w:type="spellEnd"/>
       <w:r>
         <w:rPr>
           <w:rFonts w:ascii="Verdana" w:hAnsi="Verdana"/>
@@ -3991,6 +4908,7 @@
         </w:rPr>
         <w:t>在</w:t>
       </w:r>
+      <w:proofErr w:type="spellStart"/>
       <w:r>
         <w:rPr>
           <w:rFonts w:ascii="Verdana" w:hAnsi="Verdana"/>
@@ -4000,6 +4918,7 @@
         </w:rPr>
         <w:t>Tair</w:t>
       </w:r>
+      <w:proofErr w:type="spellEnd"/>
       <w:r>
         <w:rPr>
           <w:rFonts w:ascii="Verdana" w:hAnsi="Verdana"/>
@@ -4251,6 +5170,7 @@
         </w:rPr>
         <w:t>修改为</w:t>
       </w:r>
+      <w:proofErr w:type="spellStart"/>
       <w:r>
         <w:rPr>
           <w:rFonts w:ascii="Verdana" w:hAnsi="Verdana"/>
@@ -4260,6 +5180,7 @@
         </w:rPr>
         <w:t>value_a</w:t>
       </w:r>
+      <w:proofErr w:type="spellEnd"/>
       <w:r>
         <w:rPr>
           <w:rFonts w:ascii="Verdana" w:hAnsi="Verdana"/>
@@ -4305,6 +5226,7 @@
         </w:rPr>
         <w:t>修改为</w:t>
       </w:r>
+      <w:proofErr w:type="spellStart"/>
       <w:r>
         <w:rPr>
           <w:rFonts w:ascii="Verdana" w:hAnsi="Verdana"/>
@@ -4314,6 +5236,7 @@
         </w:rPr>
         <w:t>value_b</w:t>
       </w:r>
+      <w:proofErr w:type="spellEnd"/>
       <w:r>
         <w:rPr>
           <w:rFonts w:ascii="Verdana" w:hAnsi="Verdana"/>
@@ -4377,6 +5300,7 @@
         </w:rPr>
         <w:t>为</w:t>
       </w:r>
+      <w:proofErr w:type="spellStart"/>
       <w:r>
         <w:rPr>
           <w:rFonts w:ascii="Verdana" w:hAnsi="Verdana"/>
@@ -4386,6 +5310,7 @@
         </w:rPr>
         <w:t>value_b</w:t>
       </w:r>
+      <w:proofErr w:type="spellEnd"/>
       <w:r>
         <w:rPr>
           <w:rFonts w:ascii="Verdana" w:hAnsi="Verdana"/>
@@ -4597,6 +5522,7 @@
         </w:rPr>
         <w:t>数据，服务器都会返回当前数据的版本，如果</w:t>
       </w:r>
+      <w:proofErr w:type="spellStart"/>
       <w:r>
         <w:rPr>
           <w:rFonts w:ascii="Verdana" w:hAnsi="Verdana"/>
@@ -4606,6 +5532,7 @@
         </w:rPr>
         <w:t>Tair</w:t>
       </w:r>
+      <w:proofErr w:type="spellEnd"/>
       <w:r>
         <w:rPr>
           <w:rFonts w:ascii="Verdana" w:hAnsi="Verdana"/>
@@ -4651,6 +5578,7 @@
         </w:rPr>
         <w:t>与更新之间，数据被更新，导致</w:t>
       </w:r>
+      <w:proofErr w:type="spellStart"/>
       <w:r>
         <w:rPr>
           <w:rFonts w:ascii="Verdana" w:hAnsi="Verdana"/>
@@ -4660,6 +5588,7 @@
         </w:rPr>
         <w:t>Tair</w:t>
       </w:r>
+      <w:proofErr w:type="spellEnd"/>
       <w:r>
         <w:rPr>
           <w:rFonts w:ascii="Verdana" w:hAnsi="Verdana"/>
@@ -4723,6 +5652,7 @@
         </w:rPr>
         <w:t>不一致，该次更新会失败，返回</w:t>
       </w:r>
+      <w:proofErr w:type="spellStart"/>
       <w:r>
         <w:rPr>
           <w:rFonts w:ascii="Verdana" w:hAnsi="Verdana"/>
@@ -4732,6 +5662,7 @@
         </w:rPr>
         <w:t>ResultCode.VERERROR</w:t>
       </w:r>
+      <w:proofErr w:type="spellEnd"/>
       <w:r>
         <w:rPr>
           <w:rFonts w:ascii="Verdana" w:hAnsi="Verdana"/>
@@ -4924,6 +5855,7 @@
         </w:rPr>
         <w:t>的增加是服务器端的行为，</w:t>
       </w:r>
+      <w:proofErr w:type="spellStart"/>
       <w:r>
         <w:rPr>
           <w:rFonts w:ascii="Verdana" w:hAnsi="Verdana"/>
@@ -4933,6 +5865,7 @@
         </w:rPr>
         <w:t>tair</w:t>
       </w:r>
+      <w:proofErr w:type="spellEnd"/>
       <w:r>
         <w:rPr>
           <w:rFonts w:ascii="Verdana" w:hAnsi="Verdana"/>
@@ -5104,6 +6037,7 @@
         </w:rPr>
         <w:t>接口返回的是</w:t>
       </w:r>
+      <w:proofErr w:type="spellStart"/>
       <w:r>
         <w:rPr>
           <w:rFonts w:ascii="Verdana" w:hAnsi="Verdana"/>
@@ -5113,6 +6047,7 @@
         </w:rPr>
         <w:t>DataEntry</w:t>
       </w:r>
+      <w:proofErr w:type="spellEnd"/>
       <w:r>
         <w:rPr>
           <w:rFonts w:ascii="Verdana" w:hAnsi="Verdana"/>
@@ -5140,14 +6075,25 @@
         </w:rPr>
         <w:t>到的数据的版本号，可以通过</w:t>
       </w:r>
-      <w:r>
-        <w:rPr>
-          <w:rFonts w:ascii="Verdana" w:hAnsi="Verdana"/>
-          <w:color w:val="000000"/>
-          <w:sz w:val="21"/>
-          <w:szCs w:val="21"/>
-        </w:rPr>
-        <w:t>getVersion()</w:t>
+      <w:proofErr w:type="spellStart"/>
+      <w:r>
+        <w:rPr>
+          <w:rFonts w:ascii="Verdana" w:hAnsi="Verdana"/>
+          <w:color w:val="000000"/>
+          <w:sz w:val="21"/>
+          <w:szCs w:val="21"/>
+        </w:rPr>
+        <w:t>getVersion</w:t>
+      </w:r>
+      <w:proofErr w:type="spellEnd"/>
+      <w:r>
+        <w:rPr>
+          <w:rFonts w:ascii="Verdana" w:hAnsi="Verdana"/>
+          <w:color w:val="000000"/>
+          <w:sz w:val="21"/>
+          <w:szCs w:val="21"/>
+        </w:rPr>
+        <w:t>()</w:t>
       </w:r>
       <w:r>
         <w:rPr>
@@ -5327,6 +6273,7 @@
         </w:rPr>
         <w:t>和系统中当前的版本不一致，则服务器会返回</w:t>
       </w:r>
+      <w:proofErr w:type="spellStart"/>
       <w:r>
         <w:rPr>
           <w:rFonts w:ascii="Verdana" w:hAnsi="Verdana"/>
@@ -5336,6 +6283,7 @@
         </w:rPr>
         <w:t>ResultCode.VERERROR</w:t>
       </w:r>
+      <w:proofErr w:type="spellEnd"/>
       <w:r>
         <w:rPr>
           <w:rFonts w:ascii="Verdana" w:hAnsi="Verdana"/>
@@ -5669,6 +6617,7 @@
         </w:rPr>
         <w:t>返回的</w:t>
       </w:r>
+      <w:proofErr w:type="spellStart"/>
       <w:r>
         <w:rPr>
           <w:rFonts w:ascii="Verdana" w:hAnsi="Verdana"/>
@@ -5678,6 +6627,7 @@
         </w:rPr>
         <w:t>verison</w:t>
       </w:r>
+      <w:proofErr w:type="spellEnd"/>
       <w:r>
         <w:rPr>
           <w:rFonts w:ascii="Verdana" w:hAnsi="Verdana"/>
@@ -5954,6 +6904,7 @@
         </w:rPr>
         <w:t>是因为，</w:t>
       </w:r>
+      <w:proofErr w:type="spellStart"/>
       <w:r>
         <w:rPr>
           <w:rFonts w:ascii="Verdana" w:hAnsi="Verdana"/>
@@ -5963,6 +6914,7 @@
         </w:rPr>
         <w:t>tair</w:t>
       </w:r>
+      <w:proofErr w:type="spellEnd"/>
       <w:r>
         <w:rPr>
           <w:rFonts w:ascii="Verdana" w:hAnsi="Verdana"/>
@@ -6353,6 +7305,7 @@
           <w:szCs w:val="21"/>
         </w:rPr>
       </w:pPr>
+      <w:proofErr w:type="spellStart"/>
       <w:r>
         <w:rPr>
           <w:rFonts w:ascii="Verdana" w:hAnsi="Verdana"/>
@@ -6362,6 +7315,7 @@
         </w:rPr>
         <w:t>tair</w:t>
       </w:r>
+      <w:proofErr w:type="spellEnd"/>
       <w:r>
         <w:rPr>
           <w:rFonts w:ascii="Verdana" w:hAnsi="Verdana"/>
@@ -6761,6 +7715,7 @@
         </w:rPr>
         <w:t>到</w:t>
       </w:r>
+      <w:proofErr w:type="spellStart"/>
       <w:r>
         <w:rPr>
           <w:rFonts w:ascii="Verdana" w:hAnsi="Verdana"/>
@@ -6770,6 +7725,7 @@
         </w:rPr>
         <w:t>tair</w:t>
       </w:r>
+      <w:proofErr w:type="spellEnd"/>
       <w:r>
         <w:rPr>
           <w:rFonts w:ascii="Verdana" w:hAnsi="Verdana"/>
@@ -7071,6 +8027,7 @@
                 <w:szCs w:val="18"/>
               </w:rPr>
             </w:pPr>
+            <w:proofErr w:type="spellStart"/>
             <w:r>
               <w:rPr>
                 <w:rFonts w:ascii="Verdana" w:eastAsia="宋体" w:hAnsi="Verdana" w:cs="宋体"/>
@@ -7081,6 +8038,7 @@
               </w:rPr>
               <w:t>msg</w:t>
             </w:r>
+            <w:proofErr w:type="spellEnd"/>
           </w:p>
         </w:tc>
         <w:tc>
@@ -7435,6 +8393,7 @@
               </w:rPr>
               <w:t>在</w:t>
             </w:r>
+            <w:proofErr w:type="spellStart"/>
             <w:r>
               <w:rPr>
                 <w:rFonts w:ascii="Verdana" w:eastAsia="宋体" w:hAnsi="Verdana" w:cs="宋体"/>
@@ -7445,6 +8404,7 @@
               </w:rPr>
               <w:t>tair</w:t>
             </w:r>
+            <w:proofErr w:type="spellEnd"/>
             <w:r>
               <w:rPr>
                 <w:rFonts w:ascii="Verdana" w:eastAsia="宋体" w:hAnsi="Verdana" w:cs="宋体"/>
@@ -7598,6 +8558,7 @@
               </w:rPr>
               <w:t>与</w:t>
             </w:r>
+            <w:proofErr w:type="spellStart"/>
             <w:r>
               <w:rPr>
                 <w:rFonts w:ascii="Verdana" w:eastAsia="宋体" w:hAnsi="Verdana" w:cs="宋体"/>
@@ -7608,6 +8569,7 @@
               </w:rPr>
               <w:t>tair</w:t>
             </w:r>
+            <w:proofErr w:type="spellEnd"/>
             <w:r>
               <w:rPr>
                 <w:rFonts w:ascii="Verdana" w:eastAsia="宋体" w:hAnsi="Verdana" w:cs="宋体"/>
@@ -8412,6 +9374,7 @@
               </w:rPr>
               <w:t>批量操作接口（如</w:t>
             </w:r>
+            <w:proofErr w:type="spellStart"/>
             <w:r>
               <w:rPr>
                 <w:rFonts w:ascii="Verdana" w:eastAsia="宋体" w:hAnsi="Verdana" w:cs="宋体"/>
@@ -8422,6 +9385,7 @@
               </w:rPr>
               <w:t>mget</w:t>
             </w:r>
+            <w:proofErr w:type="spellEnd"/>
             <w:r>
               <w:rPr>
                 <w:rFonts w:ascii="Verdana" w:eastAsia="宋体" w:hAnsi="Verdana" w:cs="宋体"/>
@@ -9290,15 +10254,27 @@
                 <w:szCs w:val="18"/>
               </w:rPr>
             </w:pPr>
-            <w:r>
-              <w:rPr>
-                <w:rFonts w:ascii="Verdana" w:eastAsia="宋体" w:hAnsi="Verdana" w:cs="宋体"/>
-                <w:color w:val="000000"/>
-                <w:kern w:val="0"/>
-                <w:sz w:val="18"/>
-                <w:szCs w:val="18"/>
-              </w:rPr>
-              <w:t>can not override</w:t>
+            <w:proofErr w:type="spellStart"/>
+            <w:r>
+              <w:rPr>
+                <w:rFonts w:ascii="Verdana" w:eastAsia="宋体" w:hAnsi="Verdana" w:cs="宋体"/>
+                <w:color w:val="000000"/>
+                <w:kern w:val="0"/>
+                <w:sz w:val="18"/>
+                <w:szCs w:val="18"/>
+              </w:rPr>
+              <w:t>can not</w:t>
+            </w:r>
+            <w:proofErr w:type="spellEnd"/>
+            <w:r>
+              <w:rPr>
+                <w:rFonts w:ascii="Verdana" w:eastAsia="宋体" w:hAnsi="Verdana" w:cs="宋体"/>
+                <w:color w:val="000000"/>
+                <w:kern w:val="0"/>
+                <w:sz w:val="18"/>
+                <w:szCs w:val="18"/>
+              </w:rPr>
+              <w:t xml:space="preserve"> override</w:t>
             </w:r>
           </w:p>
         </w:tc>
@@ -9384,16 +10360,40 @@
               </w:rPr>
               <w:t>计数器接口和普通接口不能混用，</w:t>
             </w:r>
-            <w:r>
-              <w:rPr>
-                <w:rFonts w:ascii="Verdana" w:eastAsia="宋体" w:hAnsi="Verdana" w:cs="宋体"/>
-                <w:color w:val="000000"/>
-                <w:kern w:val="0"/>
-                <w:sz w:val="18"/>
-                <w:szCs w:val="18"/>
-              </w:rPr>
-              <w:t>incr/decr</w:t>
-            </w:r>
+            <w:proofErr w:type="spellStart"/>
+            <w:r>
+              <w:rPr>
+                <w:rFonts w:ascii="Verdana" w:eastAsia="宋体" w:hAnsi="Verdana" w:cs="宋体"/>
+                <w:color w:val="000000"/>
+                <w:kern w:val="0"/>
+                <w:sz w:val="18"/>
+                <w:szCs w:val="18"/>
+              </w:rPr>
+              <w:t>incr</w:t>
+            </w:r>
+            <w:proofErr w:type="spellEnd"/>
+            <w:r>
+              <w:rPr>
+                <w:rFonts w:ascii="Verdana" w:eastAsia="宋体" w:hAnsi="Verdana" w:cs="宋体"/>
+                <w:color w:val="000000"/>
+                <w:kern w:val="0"/>
+                <w:sz w:val="18"/>
+                <w:szCs w:val="18"/>
+              </w:rPr>
+              <w:t>/</w:t>
+            </w:r>
+            <w:proofErr w:type="spellStart"/>
+            <w:r>
+              <w:rPr>
+                <w:rFonts w:ascii="Verdana" w:eastAsia="宋体" w:hAnsi="Verdana" w:cs="宋体"/>
+                <w:color w:val="000000"/>
+                <w:kern w:val="0"/>
+                <w:sz w:val="18"/>
+                <w:szCs w:val="18"/>
+              </w:rPr>
+              <w:t>decr</w:t>
+            </w:r>
+            <w:proofErr w:type="spellEnd"/>
             <w:r>
               <w:rPr>
                 <w:rFonts w:ascii="Verdana" w:eastAsia="宋体" w:hAnsi="Verdana" w:cs="宋体"/>
@@ -10076,7 +11076,29 @@
                 <w:sz w:val="18"/>
                 <w:szCs w:val="18"/>
               </w:rPr>
-              <w:t>server can not work</w:t>
+              <w:t xml:space="preserve">server </w:t>
+            </w:r>
+            <w:proofErr w:type="spellStart"/>
+            <w:r>
+              <w:rPr>
+                <w:rFonts w:ascii="Verdana" w:eastAsia="宋体" w:hAnsi="Verdana" w:cs="宋体"/>
+                <w:color w:val="000000"/>
+                <w:kern w:val="0"/>
+                <w:sz w:val="18"/>
+                <w:szCs w:val="18"/>
+              </w:rPr>
+              <w:t>can not</w:t>
+            </w:r>
+            <w:proofErr w:type="spellEnd"/>
+            <w:r>
+              <w:rPr>
+                <w:rFonts w:ascii="Verdana" w:eastAsia="宋体" w:hAnsi="Verdana" w:cs="宋体"/>
+                <w:color w:val="000000"/>
+                <w:kern w:val="0"/>
+                <w:sz w:val="18"/>
+                <w:szCs w:val="18"/>
+              </w:rPr>
+              <w:t xml:space="preserve"> work</w:t>
             </w:r>
           </w:p>
         </w:tc>
@@ -10628,16 +11650,62 @@
               </w:rPr>
               <w:t>。如果是</w:t>
             </w:r>
-            <w:r>
-              <w:rPr>
-                <w:rFonts w:ascii="Verdana" w:eastAsia="宋体" w:hAnsi="Verdana" w:cs="宋体"/>
-                <w:color w:val="000000"/>
-                <w:kern w:val="0"/>
-                <w:sz w:val="18"/>
-                <w:szCs w:val="18"/>
-              </w:rPr>
-              <w:t>incr/decr/setcount</w:t>
-            </w:r>
+            <w:proofErr w:type="spellStart"/>
+            <w:r>
+              <w:rPr>
+                <w:rFonts w:ascii="Verdana" w:eastAsia="宋体" w:hAnsi="Verdana" w:cs="宋体"/>
+                <w:color w:val="000000"/>
+                <w:kern w:val="0"/>
+                <w:sz w:val="18"/>
+                <w:szCs w:val="18"/>
+              </w:rPr>
+              <w:t>incr</w:t>
+            </w:r>
+            <w:proofErr w:type="spellEnd"/>
+            <w:r>
+              <w:rPr>
+                <w:rFonts w:ascii="Verdana" w:eastAsia="宋体" w:hAnsi="Verdana" w:cs="宋体"/>
+                <w:color w:val="000000"/>
+                <w:kern w:val="0"/>
+                <w:sz w:val="18"/>
+                <w:szCs w:val="18"/>
+              </w:rPr>
+              <w:t>/</w:t>
+            </w:r>
+            <w:proofErr w:type="spellStart"/>
+            <w:r>
+              <w:rPr>
+                <w:rFonts w:ascii="Verdana" w:eastAsia="宋体" w:hAnsi="Verdana" w:cs="宋体"/>
+                <w:color w:val="000000"/>
+                <w:kern w:val="0"/>
+                <w:sz w:val="18"/>
+                <w:szCs w:val="18"/>
+              </w:rPr>
+              <w:t>decr</w:t>
+            </w:r>
+            <w:proofErr w:type="spellEnd"/>
+            <w:r>
+              <w:rPr>
+                <w:rFonts w:ascii="Verdana" w:eastAsia="宋体" w:hAnsi="Verdana" w:cs="宋体"/>
+                <w:color w:val="000000"/>
+                <w:kern w:val="0"/>
+                <w:sz w:val="18"/>
+                <w:szCs w:val="18"/>
+              </w:rPr>
+              <w:t>/</w:t>
+            </w:r>
+            <w:proofErr w:type="spellStart"/>
+            <w:r>
+              <w:rPr>
+                <w:rFonts w:ascii="Verdana" w:eastAsia="宋体" w:hAnsi="Verdana" w:cs="宋体"/>
+                <w:color w:val="000000"/>
+                <w:kern w:val="0"/>
+                <w:sz w:val="18"/>
+                <w:szCs w:val="18"/>
+              </w:rPr>
+              <w:t>setcount</w:t>
+            </w:r>
+            <w:proofErr w:type="spellEnd"/>
             <w:r>
               <w:rPr>
                 <w:rFonts w:ascii="宋体" w:eastAsia="宋体" w:hAnsi="宋体" w:cs="宋体" w:hint="eastAsia"/>
@@ -10863,6 +11931,7 @@
               </w:rPr>
               <w:t>确认</w:t>
             </w:r>
+            <w:proofErr w:type="spellStart"/>
             <w:r>
               <w:rPr>
                 <w:rFonts w:ascii="Verdana" w:eastAsia="宋体" w:hAnsi="Verdana" w:cs="宋体"/>
@@ -10873,6 +11942,7 @@
               </w:rPr>
               <w:t>tair</w:t>
             </w:r>
+            <w:proofErr w:type="spellEnd"/>
             <w:r>
               <w:rPr>
                 <w:rFonts w:ascii="宋体" w:eastAsia="宋体" w:hAnsi="宋体" w:cs="宋体" w:hint="eastAsia"/>
@@ -11757,7 +12827,51 @@
                 <w:sz w:val="18"/>
                 <w:szCs w:val="18"/>
               </w:rPr>
-              <w:t>[lowbound, upbound)</w:t>
+              <w:t>[</w:t>
+            </w:r>
+            <w:proofErr w:type="spellStart"/>
+            <w:r>
+              <w:rPr>
+                <w:rFonts w:ascii="Verdana" w:eastAsia="宋体" w:hAnsi="Verdana" w:cs="宋体"/>
+                <w:color w:val="000000"/>
+                <w:kern w:val="0"/>
+                <w:sz w:val="18"/>
+                <w:szCs w:val="18"/>
+              </w:rPr>
+              <w:t>lowbound</w:t>
+            </w:r>
+            <w:proofErr w:type="spellEnd"/>
+            <w:r>
+              <w:rPr>
+                <w:rFonts w:ascii="Verdana" w:eastAsia="宋体" w:hAnsi="Verdana" w:cs="宋体"/>
+                <w:color w:val="000000"/>
+                <w:kern w:val="0"/>
+                <w:sz w:val="18"/>
+                <w:szCs w:val="18"/>
+              </w:rPr>
+              <w:t xml:space="preserve">, </w:t>
+            </w:r>
+            <w:proofErr w:type="spellStart"/>
+            <w:r>
+              <w:rPr>
+                <w:rFonts w:ascii="Verdana" w:eastAsia="宋体" w:hAnsi="Verdana" w:cs="宋体"/>
+                <w:color w:val="000000"/>
+                <w:kern w:val="0"/>
+                <w:sz w:val="18"/>
+                <w:szCs w:val="18"/>
+              </w:rPr>
+              <w:t>upbound</w:t>
+            </w:r>
+            <w:proofErr w:type="spellEnd"/>
+            <w:r>
+              <w:rPr>
+                <w:rFonts w:ascii="Verdana" w:eastAsia="宋体" w:hAnsi="Verdana" w:cs="宋体"/>
+                <w:color w:val="000000"/>
+                <w:kern w:val="0"/>
+                <w:sz w:val="18"/>
+                <w:szCs w:val="18"/>
+              </w:rPr>
+              <w:t>)</w:t>
             </w:r>
             <w:r>
               <w:rPr>
@@ -11769,6 +12883,7 @@
               </w:rPr>
               <w:t>返回，没有设置范围的则是超出了</w:t>
             </w:r>
+            <w:proofErr w:type="spellStart"/>
             <w:r>
               <w:rPr>
                 <w:rFonts w:ascii="Verdana" w:eastAsia="宋体" w:hAnsi="Verdana" w:cs="宋体"/>
@@ -11779,6 +12894,7 @@
               </w:rPr>
               <w:t>int</w:t>
             </w:r>
+            <w:proofErr w:type="spellEnd"/>
             <w:r>
               <w:rPr>
                 <w:rFonts w:ascii="Verdana" w:eastAsia="宋体" w:hAnsi="Verdana" w:cs="宋体"/>
@@ -11895,15 +13011,27 @@
                 <w:szCs w:val="18"/>
               </w:rPr>
             </w:pPr>
-            <w:r>
-              <w:rPr>
-                <w:rFonts w:ascii="Verdana" w:eastAsia="宋体" w:hAnsi="Verdana" w:cs="宋体"/>
-                <w:color w:val="000000"/>
-                <w:kern w:val="0"/>
-                <w:sz w:val="18"/>
-                <w:szCs w:val="18"/>
-              </w:rPr>
-              <w:t>rpc overflow</w:t>
+            <w:proofErr w:type="spellStart"/>
+            <w:r>
+              <w:rPr>
+                <w:rFonts w:ascii="Verdana" w:eastAsia="宋体" w:hAnsi="Verdana" w:cs="宋体"/>
+                <w:color w:val="000000"/>
+                <w:kern w:val="0"/>
+                <w:sz w:val="18"/>
+                <w:szCs w:val="18"/>
+              </w:rPr>
+              <w:t>rpc</w:t>
+            </w:r>
+            <w:proofErr w:type="spellEnd"/>
+            <w:r>
+              <w:rPr>
+                <w:rFonts w:ascii="Verdana" w:eastAsia="宋体" w:hAnsi="Verdana" w:cs="宋体"/>
+                <w:color w:val="000000"/>
+                <w:kern w:val="0"/>
+                <w:sz w:val="18"/>
+                <w:szCs w:val="18"/>
+              </w:rPr>
+              <w:t xml:space="preserve"> overflow</w:t>
             </w:r>
           </w:p>
         </w:tc>
@@ -14452,7 +15580,7 @@
 </file>
 
 <file path=customXml/itemProps1.xml><?xml version="1.0" encoding="utf-8"?>
-<ds:datastoreItem xmlns:ds="http://schemas.openxmlformats.org/officeDocument/2006/customXml" ds:itemID="{74D83023-F290-4ED7-BB6E-14446FB5471A}">
+<ds:datastoreItem xmlns:ds="http://schemas.openxmlformats.org/officeDocument/2006/customXml" ds:itemID="{C470F04A-2A63-43CF-9E2C-8750FAF07363}">
   <ds:schemaRefs>
     <ds:schemaRef ds:uri="http://schemas.openxmlformats.org/officeDocument/2006/bibliography"/>
   </ds:schemaRefs>

</xml_diff>